<commit_message>
Module 2 Lab Links
</commit_message>
<xml_diff>
--- a/Complimentary Course Content/Module2/Labs/Module 2 Lesson 2 Lab.docx
+++ b/Complimentary Course Content/Module2/Labs/Module 2 Lesson 2 Lab.docx
@@ -309,6 +309,14 @@
           <w:t>Module 2 Lesson 1</w:t>
         </w:r>
       </w:hyperlink>
+      <w:bookmarkStart w:id="0" w:name="_GoBack"/>
+      <w:bookmarkEnd w:id="0"/>
+      <w:r>
+        <w:rPr>
+          <w:rStyle w:val="Hyperlink"/>
+        </w:rPr>
+        <w:t xml:space="preserve"> and Lesson 2</w:t>
+      </w:r>
     </w:p>
     <w:p>
       <w:pPr>
@@ -854,37 +862,20 @@
       <w:r>
         <w:t xml:space="preserve"> from </w:t>
       </w:r>
-      <w:r>
-        <w:fldChar w:fldCharType="begin"/>
-      </w:r>
-      <w:r>
-        <w:instrText xml:space="preserve"> HYPERLINK "https://github.com/MSFTImagine/computerscience/tree/master/Instructor-Led/Module2/Code/Lesson2" </w:instrText>
-      </w:r>
-      <w:r>
-        <w:fldChar w:fldCharType="separate"/>
-      </w:r>
-      <w:r>
-        <w:rPr>
-          <w:rStyle w:val="Hyperlink"/>
-        </w:rPr>
-        <w:t>code/</w:t>
-      </w:r>
-      <w:r>
-        <w:rPr>
-          <w:rStyle w:val="Hyperlink"/>
-        </w:rPr>
-        <w:t>lesson2</w:t>
-      </w:r>
-      <w:bookmarkStart w:id="0" w:name="_GoBack"/>
-      <w:bookmarkEnd w:id="0"/>
-      <w:r>
-        <w:rPr>
-          <w:rStyle w:val="Hyperlink"/>
-          <w:sz w:val="18"/>
-          <w:szCs w:val="18"/>
-        </w:rPr>
-        <w:fldChar w:fldCharType="end"/>
-      </w:r>
+      <w:hyperlink r:id="rId11" w:history="1">
+        <w:r>
+          <w:rPr>
+            <w:rStyle w:val="Hyperlink"/>
+          </w:rPr>
+          <w:t>code/</w:t>
+        </w:r>
+        <w:r>
+          <w:rPr>
+            <w:rStyle w:val="Hyperlink"/>
+          </w:rPr>
+          <w:t>lesson2</w:t>
+        </w:r>
+      </w:hyperlink>
       <w:r>
         <w:t xml:space="preserve"> to publish</w:t>
       </w:r>
@@ -1284,7 +1275,7 @@
         <w:lastRenderedPageBreak/>
         <w:t xml:space="preserve">Checkout </w:t>
       </w:r>
-      <w:hyperlink r:id="rId11" w:history="1">
+      <w:hyperlink r:id="rId12" w:history="1">
         <w:r>
           <w:rPr>
             <w:rStyle w:val="Hyperlink"/>
@@ -1429,7 +1420,7 @@
           <w:numId w:val="1"/>
         </w:numPr>
       </w:pPr>
-      <w:hyperlink r:id="rId12" w:history="1">
+      <w:hyperlink r:id="rId13" w:history="1">
         <w:r>
           <w:rPr>
             <w:rStyle w:val="Hyperlink"/>
@@ -1446,7 +1437,7 @@
           <w:numId w:val="1"/>
         </w:numPr>
       </w:pPr>
-      <w:hyperlink r:id="rId13" w:history="1">
+      <w:hyperlink r:id="rId14" w:history="1">
         <w:r>
           <w:rPr>
             <w:rStyle w:val="Hyperlink"/>
@@ -1482,7 +1473,7 @@
                     </pic:cNvPicPr>
                   </pic:nvPicPr>
                   <pic:blipFill>
-                    <a:blip r:embed="rId14">
+                    <a:blip r:embed="rId15">
                       <a:extLst>
                         <a:ext uri="{28A0092B-C50C-407E-A947-70E740481C1C}">
                           <a14:useLocalDpi xmlns:a14="http://schemas.microsoft.com/office/drawing/2010/main" val="0"/>
@@ -4609,7 +4600,7 @@
   <a:extraClrSchemeLst/>
   <a:extLst>
     <a:ext uri="{05A4C25C-085E-4340-85A3-A5531E510DB2}">
-      <thm15:themeFamily xmlns:thm15="http://schemas.microsoft.com/office/thememl/2012/main" xmlns="" name="Office Theme" id="{62F939B6-93AF-4DB8-9C6B-D6C7DFDC589F}" vid="{4A3C46E8-61CC-4603-A589-7422A47A8E4A}"/>
+      <thm15:themeFamily xmlns="" xmlns:thm15="http://schemas.microsoft.com/office/thememl/2012/main" name="Office Theme" id="{62F939B6-93AF-4DB8-9C6B-D6C7DFDC589F}" vid="{4A3C46E8-61CC-4603-A589-7422A47A8E4A}"/>
     </a:ext>
   </a:extLst>
 </a:theme>
@@ -4620,7 +4611,7 @@
 </file>
 
 <file path=customXml/itemProps1.xml><?xml version="1.0" encoding="utf-8"?>
-<ds:datastoreItem xmlns:ds="http://schemas.openxmlformats.org/officeDocument/2006/customXml" ds:itemID="{BA3E936E-B930-D549-98A2-8B2AF0413CDA}">
+<ds:datastoreItem xmlns:ds="http://schemas.openxmlformats.org/officeDocument/2006/customXml" ds:itemID="{4710EB1D-64A4-124F-9D0D-84E48451A2EA}">
   <ds:schemaRefs>
     <ds:schemaRef ds:uri="http://schemas.openxmlformats.org/officeDocument/2006/bibliography"/>
   </ds:schemaRefs>

</xml_diff>

<commit_message>
updating with latest labs
</commit_message>
<xml_diff>
--- a/Complimentary Course Content/Module2/Labs/Module 2 Lesson 2 Lab.docx
+++ b/Complimentary Course Content/Module2/Labs/Module 2 Lesson 2 Lab.docx
@@ -1,6 +1,6 @@
 
 <file path=word/document.xml><?xml version="1.0" encoding="utf-8"?>
-<w:document xmlns:wpc="http://schemas.microsoft.com/office/word/2010/wordprocessingCanvas" xmlns:mo="http://schemas.microsoft.com/office/mac/office/2008/main" xmlns:mc="http://schemas.openxmlformats.org/markup-compatibility/2006" xmlns:mv="urn:schemas-microsoft-com:mac:vml" xmlns:o="urn:schemas-microsoft-com:office:office" xmlns:r="http://schemas.openxmlformats.org/officeDocument/2006/relationships" xmlns:m="http://schemas.openxmlformats.org/officeDocument/2006/math" xmlns:v="urn:schemas-microsoft-com:vml" xmlns:wp14="http://schemas.microsoft.com/office/word/2010/wordprocessingDrawing" xmlns:wp="http://schemas.openxmlformats.org/drawingml/2006/wordprocessingDrawing" xmlns:w10="urn:schemas-microsoft-com:office:word" xmlns:w="http://schemas.openxmlformats.org/wordprocessingml/2006/main" xmlns:w14="http://schemas.microsoft.com/office/word/2010/wordml" xmlns:wpg="http://schemas.microsoft.com/office/word/2010/wordprocessingGroup" xmlns:wpi="http://schemas.microsoft.com/office/word/2010/wordprocessingInk" xmlns:wne="http://schemas.microsoft.com/office/word/2006/wordml" xmlns:wps="http://schemas.microsoft.com/office/word/2010/wordprocessingShape" mc:Ignorable="w14 wp14">
+<w:document xmlns:wpc="http://schemas.microsoft.com/office/word/2010/wordprocessingCanvas" xmlns:mo="http://schemas.microsoft.com/office/mac/office/2008/main" xmlns:mc="http://schemas.openxmlformats.org/markup-compatibility/2006" xmlns:mv="urn:schemas-microsoft-com:mac:vml" xmlns:o="urn:schemas-microsoft-com:office:office" xmlns:r="http://schemas.openxmlformats.org/officeDocument/2006/relationships" xmlns:m="http://schemas.openxmlformats.org/officeDocument/2006/math" xmlns:v="urn:schemas-microsoft-com:vml" xmlns:wp14="http://schemas.microsoft.com/office/word/2010/wordprocessingDrawing" xmlns:wp="http://schemas.openxmlformats.org/drawingml/2006/wordprocessingDrawing" xmlns:w10="urn:schemas-microsoft-com:office:word" xmlns:w="http://schemas.openxmlformats.org/wordprocessingml/2006/main" xmlns:w14="http://schemas.microsoft.com/office/word/2010/wordml" xmlns:w15="http://schemas.microsoft.com/office/word/2012/wordml" xmlns:wpg="http://schemas.microsoft.com/office/word/2010/wordprocessingGroup" xmlns:wpi="http://schemas.microsoft.com/office/word/2010/wordprocessingInk" xmlns:wne="http://schemas.microsoft.com/office/word/2006/wordml" xmlns:wps="http://schemas.microsoft.com/office/word/2010/wordprocessingShape" mc:Ignorable="w14 w15 wp14">
   <w:body>
     <w:p>
       <w:pPr>
@@ -22,10 +22,19 @@
         <w:br/>
       </w:r>
       <w:r>
-        <w:t xml:space="preserve">Node CLI </w:t>
-      </w:r>
-      <w:r>
-        <w:t xml:space="preserve">Introduction and </w:t>
+        <w:t>npm/Debugger</w:t>
+      </w:r>
+      <w:r>
+        <w:t xml:space="preserve"> </w:t>
+      </w:r>
+      <w:r>
+        <w:t>Introduction</w:t>
+      </w:r>
+      <w:r>
+        <w:t>,</w:t>
+      </w:r>
+      <w:r>
+        <w:t xml:space="preserve"> and </w:t>
       </w:r>
       <w:r>
         <w:t xml:space="preserve">Timer </w:t>
@@ -59,13 +68,8 @@
         <w:t>installing</w:t>
       </w:r>
       <w:r>
-        <w:t xml:space="preserve"> </w:t>
-      </w:r>
-      <w:proofErr w:type="spellStart"/>
-      <w:r>
-        <w:t>npm</w:t>
-      </w:r>
-      <w:proofErr w:type="spellEnd"/>
+        <w:t xml:space="preserve"> npm</w:t>
+      </w:r>
       <w:r>
         <w:t xml:space="preserve"> modules and debugging in node</w:t>
       </w:r>
@@ -144,18 +148,10 @@
         </w:numPr>
       </w:pPr>
       <w:r>
-        <w:t xml:space="preserve">Use Node </w:t>
-      </w:r>
-      <w:r>
-        <w:t xml:space="preserve">CLI and </w:t>
-      </w:r>
-      <w:proofErr w:type="spellStart"/>
-      <w:r>
-        <w:t>npm</w:t>
-      </w:r>
-      <w:proofErr w:type="spellEnd"/>
-      <w:r>
-        <w:t xml:space="preserve"> to install express, mocha and </w:t>
+        <w:t xml:space="preserve">Use </w:t>
+      </w:r>
+      <w:r>
+        <w:t xml:space="preserve">npm to install express, mocha and </w:t>
       </w:r>
       <w:proofErr w:type="spellStart"/>
       <w:r>
@@ -275,7 +271,10 @@
         <w:t xml:space="preserve">A </w:t>
       </w:r>
       <w:r>
-        <w:t>text editor</w:t>
+        <w:t xml:space="preserve">code </w:t>
+      </w:r>
+      <w:r>
+        <w:t>editor</w:t>
       </w:r>
     </w:p>
     <w:p>
@@ -301,22 +300,20 @@
       <w:r>
         <w:t xml:space="preserve">You should have completed </w:t>
       </w:r>
-      <w:hyperlink r:id="rId7" w:history="1">
+      <w:hyperlink r:id="rId6" w:history="1">
         <w:r>
           <w:rPr>
             <w:rStyle w:val="Hyperlink"/>
           </w:rPr>
           <w:t>Module 2 Lesson 1</w:t>
         </w:r>
+        <w:r>
+          <w:rPr>
+            <w:rStyle w:val="Hyperlink"/>
+          </w:rPr>
+          <w:t xml:space="preserve"> and Lesson 2</w:t>
+        </w:r>
       </w:hyperlink>
-      <w:bookmarkStart w:id="0" w:name="_GoBack"/>
-      <w:bookmarkEnd w:id="0"/>
-      <w:r>
-        <w:rPr>
-          <w:rStyle w:val="Hyperlink"/>
-        </w:rPr>
-        <w:t xml:space="preserve"> and Lesson 2</w:t>
-      </w:r>
     </w:p>
     <w:p>
       <w:pPr>
@@ -342,15 +339,14 @@
       <w:r>
         <w:t xml:space="preserve">Exercise 1: </w:t>
       </w:r>
-      <w:r>
-        <w:t xml:space="preserve">Using Node CLI and </w:t>
-      </w:r>
-      <w:proofErr w:type="spellStart"/>
-      <w:r>
-        <w:t>npm</w:t>
-      </w:r>
-      <w:proofErr w:type="spellEnd"/>
-    </w:p>
+      <w:bookmarkStart w:id="0" w:name="OLE_LINK1"/>
+      <w:bookmarkStart w:id="1" w:name="OLE_LINK2"/>
+      <w:r>
+        <w:t>Learn how to use npm, built-in Node debugger and Node Inspector</w:t>
+      </w:r>
+    </w:p>
+    <w:bookmarkEnd w:id="0"/>
+    <w:bookmarkEnd w:id="1"/>
     <w:p>
       <w:pPr>
         <w:pStyle w:val="ListParagraph"/>
@@ -371,30 +367,34 @@
         <w:pStyle w:val="Heading2"/>
       </w:pPr>
       <w:r>
+        <w:t xml:space="preserve">Exercise 1: </w:t>
+      </w:r>
+      <w:r>
+        <w:t>Learn how to use npm, built-in Node debugger and Node Inspector</w:t>
+      </w:r>
+    </w:p>
+    <w:p>
+      <w:r>
+        <w:t xml:space="preserve">In this exercise, you will use the command line to configure </w:t>
+      </w:r>
+      <w:proofErr w:type="spellStart"/>
+      <w:r>
+        <w:t>npm</w:t>
+      </w:r>
+      <w:proofErr w:type="spellEnd"/>
+      <w:r>
+        <w:t>.</w:t>
+      </w:r>
+      <w:r>
+        <w:t xml:space="preserve"> </w:t>
+      </w:r>
+      <w:r>
+        <w:t>This exploratory exercise will give you an opportunity to familiarize yourself with node inspector and node debugger.</w:t>
+      </w:r>
+    </w:p>
+    <w:p>
+      <w:r>
         <w:lastRenderedPageBreak/>
-        <w:t xml:space="preserve">Exercise 1: Using Node CLI and </w:t>
-      </w:r>
-      <w:proofErr w:type="spellStart"/>
-      <w:r>
-        <w:t>npm</w:t>
-      </w:r>
-      <w:proofErr w:type="spellEnd"/>
-    </w:p>
-    <w:p>
-      <w:r>
-        <w:t xml:space="preserve">In this exercise, you will use the command line to configure </w:t>
-      </w:r>
-      <w:proofErr w:type="spellStart"/>
-      <w:r>
-        <w:t>npm</w:t>
-      </w:r>
-      <w:proofErr w:type="spellEnd"/>
-      <w:r>
-        <w:t>.</w:t>
-      </w:r>
-    </w:p>
-    <w:p>
-      <w:r>
         <w:t xml:space="preserve">NOTE: The following resources </w:t>
       </w:r>
       <w:r>
@@ -412,7 +412,7 @@
           <w:numId w:val="13"/>
         </w:numPr>
       </w:pPr>
-      <w:hyperlink r:id="rId8" w:history="1">
+      <w:hyperlink r:id="rId7" w:history="1">
         <w:r>
           <w:rPr>
             <w:rStyle w:val="Hyperlink"/>
@@ -429,7 +429,7 @@
           <w:numId w:val="13"/>
         </w:numPr>
       </w:pPr>
-      <w:hyperlink r:id="rId9" w:history="1">
+      <w:hyperlink r:id="rId8" w:history="1">
         <w:r>
           <w:rPr>
             <w:rStyle w:val="Hyperlink"/>
@@ -446,7 +446,7 @@
           <w:numId w:val="13"/>
         </w:numPr>
       </w:pPr>
-      <w:hyperlink r:id="rId10" w:history="1">
+      <w:hyperlink r:id="rId9" w:history="1">
         <w:r>
           <w:rPr>
             <w:rStyle w:val="Hyperlink"/>
@@ -504,21 +504,25 @@
         <w:rPr>
           <w:rFonts w:cs="Segoe UI"/>
         </w:rPr>
-        <w:t xml:space="preserve">tep through creating </w:t>
-      </w:r>
-      <w:proofErr w:type="spellStart"/>
+        <w:t>te</w:t>
+      </w:r>
       <w:r>
         <w:rPr>
           <w:rFonts w:cs="Segoe UI"/>
         </w:rPr>
-        <w:t>package.json</w:t>
-      </w:r>
-      <w:proofErr w:type="spellEnd"/>
+        <w:t>p through creating package.json</w:t>
+      </w:r>
       <w:r>
         <w:rPr>
           <w:rFonts w:cs="Segoe UI"/>
         </w:rPr>
-        <w:t xml:space="preserve">, installing some libraries. </w:t>
+        <w:t xml:space="preserve">. </w:t>
+      </w:r>
+      <w:r>
+        <w:rPr>
+          <w:rFonts w:cs="Segoe UI"/>
+        </w:rPr>
+        <w:t>In the end you will have a file called package.json. It's recommended to start every new Node project with the creation of this file.</w:t>
       </w:r>
     </w:p>
     <w:p>
@@ -534,7 +538,43 @@
         <w:rPr>
           <w:rFonts w:cs="Segoe UI"/>
         </w:rPr>
-        <w:t xml:space="preserve">Next install express, mocha and </w:t>
+        <w:t>Next</w:t>
+      </w:r>
+      <w:r>
+        <w:rPr>
+          <w:rFonts w:cs="Segoe UI"/>
+        </w:rPr>
+        <w:t>,</w:t>
+      </w:r>
+      <w:r>
+        <w:rPr>
+          <w:rFonts w:cs="Segoe UI"/>
+        </w:rPr>
+        <w:t xml:space="preserve"> install </w:t>
+      </w:r>
+      <w:r>
+        <w:rPr>
+          <w:rFonts w:cs="Segoe UI"/>
+        </w:rPr>
+        <w:t>some libraries</w:t>
+      </w:r>
+      <w:r>
+        <w:rPr>
+          <w:rFonts w:cs="Segoe UI"/>
+        </w:rPr>
+        <w:t xml:space="preserve"> to learn how to work with npm</w:t>
+      </w:r>
+      <w:r>
+        <w:rPr>
+          <w:rFonts w:cs="Segoe UI"/>
+        </w:rPr>
+        <w:t xml:space="preserve">. Install </w:t>
+      </w:r>
+      <w:r>
+        <w:rPr>
+          <w:rFonts w:cs="Segoe UI"/>
+        </w:rPr>
+        <w:t xml:space="preserve">express, mocha and </w:t>
       </w:r>
       <w:proofErr w:type="spellStart"/>
       <w:r>
@@ -557,25 +597,43 @@
         <w:ind w:left="360"/>
       </w:pPr>
       <w:r>
-        <w:t>$&gt; npm install express</w:t>
-      </w:r>
-    </w:p>
-    <w:p>
-      <w:pPr>
-        <w:pStyle w:val="Code"/>
-        <w:ind w:left="360"/>
-      </w:pPr>
-      <w:r>
-        <w:t>$&gt; npm install mocha --save-dev</w:t>
-      </w:r>
-    </w:p>
-    <w:p>
-      <w:pPr>
-        <w:pStyle w:val="Code"/>
-        <w:ind w:left="360"/>
-      </w:pPr>
-      <w:r>
-        <w:t>$&gt; npm install lodash --save</w:t>
+        <w:t>$</w:t>
+      </w:r>
+      <w:r>
+        <w:t xml:space="preserve"> npm install express</w:t>
+      </w:r>
+    </w:p>
+    <w:p>
+      <w:pPr>
+        <w:pStyle w:val="Code"/>
+        <w:ind w:left="360"/>
+      </w:pPr>
+      <w:r>
+        <w:t>$</w:t>
+      </w:r>
+      <w:r>
+        <w:t xml:space="preserve"> npm install mocha --save-dev</w:t>
+      </w:r>
+    </w:p>
+    <w:p>
+      <w:pPr>
+        <w:pStyle w:val="Code"/>
+        <w:ind w:left="360"/>
+      </w:pPr>
+      <w:r>
+        <w:t>$</w:t>
+      </w:r>
+      <w:r>
+        <w:t xml:space="preserve"> npm install lodash --save</w:t>
+      </w:r>
+    </w:p>
+    <w:p>
+      <w:pPr>
+        <w:pStyle w:val="Code"/>
+        <w:ind w:left="360"/>
+      </w:pPr>
+      <w:r>
+        <w:t xml:space="preserve">$ npm i express </w:t>
       </w:r>
     </w:p>
     <w:p>
@@ -593,85 +651,83 @@
         <w:rPr>
           <w:rFonts w:cs="Segoe UI"/>
         </w:rPr>
-        <w:t>the results of save-</w:t>
+        <w:t xml:space="preserve">the results of save-dev and save when you execute these commands (there are different entries in package.json). </w:t>
+      </w:r>
+      <w:r>
+        <w:rPr>
+          <w:rFonts w:cs="Segoe UI"/>
+        </w:rPr>
+        <w:t>It i</w:t>
+      </w:r>
+      <w:r>
+        <w:rPr>
+          <w:rFonts w:cs="Segoe UI"/>
+        </w:rPr>
+        <w:t xml:space="preserve">s </w:t>
+      </w:r>
+      <w:r>
+        <w:rPr>
+          <w:rFonts w:cs="Segoe UI"/>
+        </w:rPr>
+        <w:t xml:space="preserve">a </w:t>
+      </w:r>
+      <w:r>
+        <w:rPr>
+          <w:rFonts w:cs="Segoe UI"/>
+        </w:rPr>
+        <w:t>good to have mocha installed loca</w:t>
+      </w:r>
+      <w:r>
+        <w:rPr>
+          <w:rFonts w:cs="Segoe UI"/>
+        </w:rPr>
+        <w:t xml:space="preserve">lly in </w:t>
       </w:r>
       <w:proofErr w:type="spellStart"/>
       <w:r>
         <w:rPr>
           <w:rFonts w:cs="Segoe UI"/>
         </w:rPr>
-        <w:t>dev</w:t>
+        <w:t>devDependencies</w:t>
       </w:r>
       <w:proofErr w:type="spellEnd"/>
       <w:r>
         <w:rPr>
           <w:rFonts w:cs="Segoe UI"/>
         </w:rPr>
-        <w:t xml:space="preserve"> and save when you execute these commands (there are different entries in </w:t>
+        <w:t>, because it allows using</w:t>
+      </w:r>
+      <w:r>
+        <w:rPr>
+          <w:rFonts w:cs="Segoe UI"/>
+        </w:rPr>
+        <w:t xml:space="preserve"> different versions of it with different projects.</w:t>
+      </w:r>
+      <w:r>
+        <w:rPr>
+          <w:rFonts w:cs="Segoe UI"/>
+        </w:rPr>
+        <w:t xml:space="preserve"> There are aliases to --save-dev which is -D and to --save which is -S.</w:t>
+      </w:r>
+      <w:r>
+        <w:rPr>
+          <w:rFonts w:cs="Segoe UI"/>
+        </w:rPr>
+        <w:t xml:space="preserve"> </w:t>
       </w:r>
       <w:proofErr w:type="spellStart"/>
       <w:r>
         <w:rPr>
           <w:rFonts w:cs="Segoe UI"/>
         </w:rPr>
-        <w:t>package.json</w:t>
+        <w:t>i</w:t>
       </w:r>
       <w:proofErr w:type="spellEnd"/>
       <w:r>
         <w:rPr>
           <w:rFonts w:cs="Segoe UI"/>
         </w:rPr>
-        <w:t xml:space="preserve">). </w:t>
-      </w:r>
-      <w:r>
-        <w:rPr>
-          <w:rFonts w:cs="Segoe UI"/>
-        </w:rPr>
-        <w:t>It i</w:t>
-      </w:r>
-      <w:r>
-        <w:rPr>
-          <w:rFonts w:cs="Segoe UI"/>
-        </w:rPr>
-        <w:t xml:space="preserve">s </w:t>
-      </w:r>
-      <w:r>
-        <w:rPr>
-          <w:rFonts w:cs="Segoe UI"/>
-        </w:rPr>
-        <w:t xml:space="preserve">a </w:t>
-      </w:r>
-      <w:r>
-        <w:rPr>
-          <w:rFonts w:cs="Segoe UI"/>
-        </w:rPr>
-        <w:t>good to have mocha installed loca</w:t>
-      </w:r>
-      <w:r>
-        <w:rPr>
-          <w:rFonts w:cs="Segoe UI"/>
-        </w:rPr>
-        <w:t xml:space="preserve">lly in </w:t>
-      </w:r>
-      <w:proofErr w:type="spellStart"/>
-      <w:r>
-        <w:rPr>
-          <w:rFonts w:cs="Segoe UI"/>
-        </w:rPr>
-        <w:t>devDependencies</w:t>
-      </w:r>
-      <w:proofErr w:type="spellEnd"/>
-      <w:r>
-        <w:rPr>
-          <w:rFonts w:cs="Segoe UI"/>
-        </w:rPr>
-        <w:t>, because it allows using</w:t>
-      </w:r>
-      <w:r>
-        <w:rPr>
-          <w:rFonts w:cs="Segoe UI"/>
-        </w:rPr>
-        <w:t xml:space="preserve"> different versions of it with different projects.</w:t>
+        <w:t xml:space="preserve"> is an alias for install.</w:t>
       </w:r>
     </w:p>
     <w:p>
@@ -684,7 +740,10 @@
         <w:spacing w:before="220"/>
       </w:pPr>
       <w:r>
-        <w:t xml:space="preserve">Use the following commands to first view, then edit </w:t>
+        <w:t>In case you need to configure npm, u</w:t>
+      </w:r>
+      <w:r>
+        <w:t xml:space="preserve">se the following commands to first view, then edit </w:t>
       </w:r>
       <w:proofErr w:type="spellStart"/>
       <w:r>
@@ -692,7 +751,13 @@
       </w:r>
       <w:proofErr w:type="spellEnd"/>
       <w:r>
-        <w:t xml:space="preserve"> values:</w:t>
+        <w:t xml:space="preserve"> values</w:t>
+      </w:r>
+      <w:r>
+        <w:t xml:space="preserve"> such as name and email in the example below</w:t>
+      </w:r>
+      <w:r>
+        <w:t>:</w:t>
       </w:r>
     </w:p>
     <w:p>
@@ -744,15 +809,28 @@
         <w:spacing w:before="220"/>
       </w:pPr>
       <w:r>
-        <w:t xml:space="preserve">Publishing your </w:t>
-      </w:r>
-      <w:proofErr w:type="spellStart"/>
-      <w:r>
-        <w:t>npm</w:t>
-      </w:r>
-      <w:proofErr w:type="spellEnd"/>
-      <w:r>
-        <w:t xml:space="preserve"> module:</w:t>
+        <w:t xml:space="preserve">It's convenient to see what modules/packages you have already in your project or computer (global installation). </w:t>
+      </w:r>
+      <w:r>
+        <w:t>List currently installed npm using the command</w:t>
+      </w:r>
+    </w:p>
+    <w:p>
+      <w:pPr>
+        <w:pStyle w:val="Code"/>
+        <w:ind w:left="360"/>
+      </w:pPr>
+      <w:r>
+        <w:t>$ npm ls</w:t>
+      </w:r>
+    </w:p>
+    <w:p>
+      <w:pPr>
+        <w:pStyle w:val="Code"/>
+        <w:ind w:left="360"/>
+      </w:pPr>
+      <w:r>
+        <w:t>$ npm ls -g</w:t>
       </w:r>
     </w:p>
     <w:p>
@@ -761,7 +839,13 @@
         <w:spacing w:before="220"/>
       </w:pPr>
       <w:r>
-        <w:t xml:space="preserve">Sign up on the </w:t>
+        <w:t>The –g flag lists globally installed modules.</w:t>
+      </w:r>
+      <w:r>
+        <w:t xml:space="preserve"> To install modules globally means to have them available in shell/terminal in any folder of your com</w:t>
+      </w:r>
+      <w:r>
+        <w:t xml:space="preserve">puter. You do it with </w:t>
       </w:r>
       <w:proofErr w:type="spellStart"/>
       <w:r>
@@ -769,115 +853,55 @@
       </w:r>
       <w:proofErr w:type="spellEnd"/>
       <w:r>
-        <w:t xml:space="preserve"> website:</w:t>
-      </w:r>
-    </w:p>
-    <w:p>
-      <w:pPr>
-        <w:pStyle w:val="Code"/>
-        <w:ind w:left="360"/>
-      </w:pPr>
-      <w:r>
-        <w:t>$ npm config adduser</w:t>
-      </w:r>
-    </w:p>
-    <w:p>
-      <w:pPr>
-        <w:pStyle w:val="ListParagraph"/>
-        <w:spacing w:before="220"/>
-      </w:pPr>
-      <w:r>
-        <w:t xml:space="preserve">Add </w:t>
+        <w:t xml:space="preserve"> </w:t>
       </w:r>
       <w:proofErr w:type="spellStart"/>
       <w:r>
-        <w:t>package.json</w:t>
+        <w:t>i</w:t>
       </w:r>
       <w:proofErr w:type="spellEnd"/>
       <w:r>
-        <w:t xml:space="preserve">, </w:t>
-      </w:r>
-      <w:proofErr w:type="gramStart"/>
-      <w:r>
-        <w:t>then</w:t>
-      </w:r>
-      <w:proofErr w:type="gramEnd"/>
-      <w:r>
-        <w:t xml:space="preserve"> publish:</w:t>
-      </w:r>
-    </w:p>
-    <w:p>
-      <w:pPr>
-        <w:pStyle w:val="Code"/>
-        <w:ind w:left="360"/>
-      </w:pPr>
-      <w:r>
-        <w:t>$ cd my-cool-app</w:t>
-      </w:r>
-    </w:p>
-    <w:p>
-      <w:pPr>
-        <w:pStyle w:val="Code"/>
-        <w:ind w:left="360"/>
-      </w:pPr>
-      <w:r>
-        <w:t>$ npm publish</w:t>
-      </w:r>
-    </w:p>
-    <w:p>
-      <w:pPr>
-        <w:pStyle w:val="ListParagraph"/>
-        <w:spacing w:before="220"/>
-      </w:pPr>
-      <w:r>
-        <w:t xml:space="preserve">Use </w:t>
-      </w:r>
-      <w:r>
-        <w:rPr>
-          <w:rFonts w:ascii="Courier" w:hAnsi="Courier"/>
-        </w:rPr>
-        <w:t>escape</w:t>
-      </w:r>
-      <w:r>
-        <w:rPr>
-          <w:rFonts w:ascii="Courier" w:hAnsi="Courier"/>
-        </w:rPr>
-        <w:t>.js</w:t>
-      </w:r>
-      <w:r>
-        <w:t xml:space="preserve"> and </w:t>
-      </w:r>
-      <w:r>
-        <w:rPr>
-          <w:rFonts w:ascii="Courier" w:hAnsi="Courier"/>
-        </w:rPr>
-        <w:t>escape</w:t>
-      </w:r>
-      <w:r>
-        <w:rPr>
-          <w:rFonts w:ascii="Courier" w:hAnsi="Courier"/>
-        </w:rPr>
-        <w:t>.test.js</w:t>
-      </w:r>
-      <w:r>
-        <w:t xml:space="preserve"> from </w:t>
-      </w:r>
-      <w:hyperlink r:id="rId11" w:history="1">
-        <w:r>
-          <w:rPr>
-            <w:rStyle w:val="Hyperlink"/>
-          </w:rPr>
-          <w:t>code/</w:t>
-        </w:r>
-        <w:r>
-          <w:rPr>
-            <w:rStyle w:val="Hyperlink"/>
-          </w:rPr>
-          <w:t>lesson2</w:t>
-        </w:r>
-      </w:hyperlink>
-      <w:r>
-        <w:t xml:space="preserve"> to publish</w:t>
+        <w:t xml:space="preserve"> -g </w:t>
+      </w:r>
+      <w:r>
+        <w:t>[</w:t>
+      </w:r>
+      <w:proofErr w:type="spellStart"/>
+      <w:r>
+        <w:t>package_name</w:t>
+      </w:r>
+      <w:proofErr w:type="spellEnd"/>
+      <w:r>
+        <w:t>]</w:t>
+      </w:r>
+      <w:r>
+        <w:t xml:space="preserve"> or </w:t>
+      </w:r>
+      <w:proofErr w:type="spellStart"/>
+      <w:r>
+        <w:t>npm</w:t>
+      </w:r>
+      <w:proofErr w:type="spellEnd"/>
+      <w:r>
+        <w:t xml:space="preserve"> install --global </w:t>
+      </w:r>
+      <w:bookmarkStart w:id="2" w:name="OLE_LINK3"/>
+      <w:bookmarkStart w:id="3" w:name="OLE_LINK4"/>
+      <w:r>
+        <w:t>[</w:t>
+      </w:r>
+      <w:proofErr w:type="spellStart"/>
+      <w:r>
+        <w:t>package_name</w:t>
+      </w:r>
+      <w:proofErr w:type="spellEnd"/>
+      <w:r>
+        <w:t>]</w:t>
+      </w:r>
+      <w:bookmarkEnd w:id="2"/>
+      <w:bookmarkEnd w:id="3"/>
+      <w:r>
+        <w:t>.</w:t>
       </w:r>
     </w:p>
     <w:p>
@@ -890,15 +914,69 @@
         <w:spacing w:before="220"/>
       </w:pPr>
       <w:r>
-        <w:t xml:space="preserve">List currently installed </w:t>
+        <w:t xml:space="preserve">If you </w:t>
+      </w:r>
+      <w:r>
+        <w:t>want</w:t>
+      </w:r>
+      <w:r>
+        <w:t xml:space="preserve"> to update a package version</w:t>
+      </w:r>
+      <w:r>
+        <w:t>, simply install with explicit version using @ and semantic version number</w:t>
+      </w:r>
+      <w:r>
+        <w:t xml:space="preserve"> (e.g., 4.2.9)</w:t>
+      </w:r>
+      <w:r>
+        <w:t xml:space="preserve"> or word latest, and to </w:t>
+      </w:r>
+      <w:r>
+        <w:t>remove npm mo</w:t>
+      </w:r>
+      <w:r>
+        <w:t xml:space="preserve">dules use the following </w:t>
       </w:r>
       <w:proofErr w:type="spellStart"/>
       <w:r>
-        <w:t>npm</w:t>
+        <w:t>rm</w:t>
       </w:r>
       <w:proofErr w:type="spellEnd"/>
       <w:r>
-        <w:t xml:space="preserve"> using the command</w:t>
+        <w:t xml:space="preserve"> or uninstall commands</w:t>
+      </w:r>
+      <w:r>
+        <w:t>:</w:t>
+      </w:r>
+    </w:p>
+    <w:p>
+      <w:pPr>
+        <w:pStyle w:val="Code"/>
+        <w:ind w:left="360"/>
+      </w:pPr>
+      <w:r>
+        <w:t>$ npm i</w:t>
+      </w:r>
+      <w:r>
+        <w:t xml:space="preserve"> [package_name]</w:t>
+      </w:r>
+      <w:r>
+        <w:t>@latest</w:t>
+      </w:r>
+    </w:p>
+    <w:p>
+      <w:pPr>
+        <w:pStyle w:val="Code"/>
+        <w:ind w:left="360"/>
+      </w:pPr>
+      <w:r>
+        <w:t xml:space="preserve">$ npm install </w:t>
+      </w:r>
+      <w:r>
+        <w:t>[package_name]</w:t>
+      </w:r>
+      <w:r>
+        <w:t>@4.2.9</w:t>
       </w:r>
     </w:p>
     <w:p>
@@ -908,16 +986,25 @@
       </w:pPr>
       <w:r>
         <w:lastRenderedPageBreak/>
-        <w:t>$ npm ls</w:t>
-      </w:r>
-    </w:p>
-    <w:p>
-      <w:pPr>
-        <w:pStyle w:val="Code"/>
-        <w:ind w:left="360"/>
-      </w:pPr>
-      <w:r>
-        <w:t>$ npm ls -g</w:t>
+        <w:t>$ npm rm [package_name]</w:t>
+      </w:r>
+    </w:p>
+    <w:p>
+      <w:pPr>
+        <w:pStyle w:val="Code"/>
+        <w:ind w:left="360"/>
+      </w:pPr>
+      <w:r>
+        <w:t>$ npm rm [package_name] -g</w:t>
+      </w:r>
+    </w:p>
+    <w:p>
+      <w:pPr>
+        <w:pStyle w:val="Code"/>
+        <w:ind w:left="360"/>
+      </w:pPr>
+      <w:r>
+        <w:t>$ npm uninstall [package_name] --global</w:t>
       </w:r>
     </w:p>
     <w:p>
@@ -926,7 +1013,10 @@
         <w:spacing w:before="220"/>
       </w:pPr>
       <w:r>
-        <w:t>The –g flag lists globally installed modules.</w:t>
+        <w:t>The –g flag removes globally installed modules</w:t>
+      </w:r>
+      <w:r>
+        <w:t>.</w:t>
       </w:r>
     </w:p>
     <w:p>
@@ -939,27 +1029,30 @@
         <w:spacing w:before="220"/>
       </w:pPr>
       <w:r>
-        <w:t xml:space="preserve"> Search for </w:t>
-      </w:r>
-      <w:proofErr w:type="spellStart"/>
-      <w:r>
-        <w:t>npm</w:t>
-      </w:r>
-      <w:proofErr w:type="spellEnd"/>
-      <w:r>
-        <w:t xml:space="preserve"> modules using the command</w:t>
-      </w:r>
-    </w:p>
-    <w:p>
-      <w:pPr>
-        <w:pStyle w:val="Code"/>
-        <w:ind w:left="360"/>
-      </w:pPr>
-      <w:r>
-        <w:t>$ npm search</w:t>
-      </w:r>
-      <w:r>
-        <w:t xml:space="preserve"> [keyword]</w:t>
+        <w:t xml:space="preserve">Node comes with a built-in debugger. </w:t>
+      </w:r>
+      <w:r>
+        <w:t xml:space="preserve">If you want to debug </w:t>
+      </w:r>
+      <w:r>
+        <w:t>a</w:t>
+      </w:r>
+      <w:r>
+        <w:t xml:space="preserve"> program al</w:t>
+      </w:r>
+      <w:r>
+        <w:t>l you need to do is to start the program in a debug mode:</w:t>
+      </w:r>
+      <w:bookmarkStart w:id="4" w:name="_GoBack"/>
+      <w:bookmarkEnd w:id="4"/>
+    </w:p>
+    <w:p>
+      <w:pPr>
+        <w:pStyle w:val="Code"/>
+        <w:ind w:left="360"/>
+      </w:pPr>
+      <w:r>
+        <w:t>$ node debug program.js</w:t>
       </w:r>
     </w:p>
     <w:p>
@@ -967,21 +1060,142 @@
         <w:pStyle w:val="ListParagraph"/>
         <w:spacing w:before="220"/>
       </w:pPr>
-      <w:proofErr w:type="gramStart"/>
-      <w:r>
-        <w:t>which</w:t>
-      </w:r>
-      <w:proofErr w:type="gramEnd"/>
-      <w:r>
-        <w:t xml:space="preserve"> queries the </w:t>
+      <w:r>
+        <w:t xml:space="preserve">The prompt will turn into a REPL </w:t>
+      </w:r>
+      <w:r>
+        <w:rPr>
+          <w:rFonts w:ascii="Courier" w:hAnsi="Courier"/>
+        </w:rPr>
+        <w:t>debug&gt;</w:t>
+      </w:r>
+      <w:r>
+        <w:t xml:space="preserve">. You can get a list of commands by using the </w:t>
+      </w:r>
+      <w:r>
+        <w:rPr>
+          <w:rFonts w:ascii="Courier" w:hAnsi="Courier"/>
+        </w:rPr>
+        <w:t>help</w:t>
+      </w:r>
+      <w:r>
+        <w:t xml:space="preserve"> command.</w:t>
+      </w:r>
+    </w:p>
+    <w:p>
+      <w:pPr>
+        <w:pStyle w:val="ListParagraph"/>
+        <w:spacing w:before="220"/>
+      </w:pPr>
+      <w:r>
+        <w:t xml:space="preserve">The debugger commands are similar to those used when debugging in other languages like Ruby or browser JavaScript (with the help of </w:t>
       </w:r>
       <w:proofErr w:type="spellStart"/>
       <w:r>
-        <w:t>npm</w:t>
+        <w:t>DevTools</w:t>
       </w:r>
       <w:proofErr w:type="spellEnd"/>
       <w:r>
-        <w:t xml:space="preserve"> registry, retrieves search results and prints them out to standard output</w:t>
+        <w:t>). To name a few:</w:t>
+      </w:r>
+    </w:p>
+    <w:p>
+      <w:pPr>
+        <w:pStyle w:val="Code"/>
+        <w:ind w:left="360"/>
+      </w:pPr>
+      <w:r>
+        <w:t>debug&gt; run //runs program</w:t>
+      </w:r>
+    </w:p>
+    <w:p>
+      <w:pPr>
+        <w:pStyle w:val="Code"/>
+        <w:ind w:left="360"/>
+      </w:pPr>
+      <w:r>
+        <w:t>debug&gt; cont //(c): continue, i.e., proceed with the execution until a breakpoint</w:t>
+      </w:r>
+    </w:p>
+    <w:p>
+      <w:pPr>
+        <w:pStyle w:val="Code"/>
+        <w:ind w:left="360"/>
+      </w:pPr>
+      <w:r>
+        <w:t>debug&gt; next //(n): step to the next line</w:t>
+      </w:r>
+    </w:p>
+    <w:p>
+      <w:pPr>
+        <w:pStyle w:val="Code"/>
+        <w:ind w:left="360"/>
+      </w:pPr>
+      <w:r>
+        <w:t>debug&gt; step (s): step in (go deeper into the execution context)</w:t>
+      </w:r>
+    </w:p>
+    <w:p>
+      <w:pPr>
+        <w:pStyle w:val="Code"/>
+        <w:ind w:left="360"/>
+      </w:pPr>
+      <w:r>
+        <w:t>debug&gt; out (o): step out (go out of the execution, skipping the deeper context)</w:t>
+      </w:r>
+    </w:p>
+    <w:p>
+      <w:pPr>
+        <w:pStyle w:val="Code"/>
+        <w:ind w:left="360"/>
+      </w:pPr>
+      <w:r>
+        <w:t>debug&gt; setB</w:t>
+      </w:r>
+      <w:r>
+        <w:t>reakpoint //(sb): sets break</w:t>
+      </w:r>
+      <w:r>
+        <w:t>point</w:t>
+      </w:r>
+      <w:r>
+        <w:t xml:space="preserve">(e.g. </w:t>
+      </w:r>
+      <w:r>
+        <w:t>setBreak</w:t>
+      </w:r>
+      <w:r>
+        <w:t>point(20) sets breakpoint to</w:t>
+      </w:r>
+      <w:r>
+        <w:t xml:space="preserve"> line 20</w:t>
+      </w:r>
+      <w:r>
+        <w:t>)</w:t>
+      </w:r>
+    </w:p>
+    <w:p>
+      <w:pPr>
+        <w:pStyle w:val="Code"/>
+        <w:ind w:left="360"/>
+      </w:pPr>
+      <w:r>
+        <w:t>debug&gt; clearBreakpoint //(cb): remove</w:t>
+      </w:r>
+      <w:r>
+        <w:t>s</w:t>
+      </w:r>
+      <w:r>
+        <w:t xml:space="preserve"> break</w:t>
+      </w:r>
+      <w:r>
+        <w:t xml:space="preserve">point(e.g. </w:t>
+      </w:r>
+      <w:r>
+        <w:t xml:space="preserve">clearBreakpoint('script.js', 1) clears the break point </w:t>
+      </w:r>
+      <w:r>
+        <w:t>in the script.js file on line 1)</w:t>
       </w:r>
     </w:p>
     <w:p>
@@ -994,42 +1208,57 @@
         <w:spacing w:before="220"/>
       </w:pPr>
       <w:r>
-        <w:t xml:space="preserve">To update or remove </w:t>
+        <w:t xml:space="preserve">Node Inspector is the recommended tool to debug Node. </w:t>
+      </w:r>
+      <w:r>
+        <w:t>Install</w:t>
+      </w:r>
+      <w:r>
+        <w:t xml:space="preserve"> and launch</w:t>
+      </w:r>
+      <w:r>
+        <w:t xml:space="preserve"> Node Inspector, a GUI similar to Google Chrome’s </w:t>
       </w:r>
       <w:proofErr w:type="spellStart"/>
       <w:r>
-        <w:t>npm</w:t>
+        <w:t>DevTools</w:t>
       </w:r>
       <w:proofErr w:type="spellEnd"/>
       <w:r>
-        <w:t xml:space="preserve"> modules use the following commands:</w:t>
-      </w:r>
-    </w:p>
-    <w:p>
-      <w:pPr>
-        <w:pStyle w:val="Code"/>
-        <w:ind w:left="360"/>
-      </w:pPr>
-      <w:r>
-        <w:t>$ npm update [package_name]</w:t>
-      </w:r>
-    </w:p>
-    <w:p>
-      <w:pPr>
-        <w:pStyle w:val="Code"/>
-        <w:ind w:left="360"/>
-      </w:pPr>
-      <w:r>
-        <w:t>$ npm rm [package_name]</w:t>
-      </w:r>
-    </w:p>
-    <w:p>
-      <w:pPr>
-        <w:pStyle w:val="Code"/>
-        <w:ind w:left="360"/>
-      </w:pPr>
-      <w:r>
-        <w:t>$ npm rm [package_name] -g</w:t>
+        <w:t>:</w:t>
+      </w:r>
+    </w:p>
+    <w:p>
+      <w:pPr>
+        <w:pStyle w:val="Code"/>
+        <w:ind w:left="360"/>
+      </w:pPr>
+      <w:r>
+        <w:t>$ npm install -g node-inspector</w:t>
+      </w:r>
+    </w:p>
+    <w:p>
+      <w:pPr>
+        <w:pStyle w:val="Code"/>
+        <w:ind w:left="360"/>
+      </w:pPr>
+      <w:r>
+        <w:t xml:space="preserve">$ node-debug </w:t>
+      </w:r>
+      <w:r>
+        <w:t>[my_cool_</w:t>
+      </w:r>
+      <w:r>
+        <w:t>app</w:t>
+      </w:r>
+      <w:r>
+        <w:t>]</w:t>
+      </w:r>
+      <w:r>
+        <w:t>.</w:t>
+      </w:r>
+      <w:r>
+        <w:t>js</w:t>
       </w:r>
     </w:p>
     <w:p>
@@ -1038,244 +1267,9 @@
         <w:spacing w:before="220"/>
       </w:pPr>
       <w:r>
-        <w:t>The –g flag removes globally installed modules</w:t>
-      </w:r>
-    </w:p>
-    <w:p>
-      <w:pPr>
-        <w:pStyle w:val="ListParagraph"/>
-        <w:numPr>
-          <w:ilvl w:val="0"/>
-          <w:numId w:val="5"/>
-        </w:numPr>
-        <w:spacing w:before="220"/>
-      </w:pPr>
-      <w:r>
-        <w:t>Node comes with a built-in debugger. All you need to do is to start the program in a debug mode:</w:t>
-      </w:r>
-    </w:p>
-    <w:p>
-      <w:pPr>
-        <w:pStyle w:val="Code"/>
-        <w:ind w:left="360"/>
-      </w:pPr>
-      <w:r>
-        <w:t>$ node debug program.js</w:t>
-      </w:r>
-    </w:p>
-    <w:p>
-      <w:pPr>
-        <w:pStyle w:val="ListParagraph"/>
-        <w:spacing w:before="220"/>
-      </w:pPr>
-      <w:r>
-        <w:t xml:space="preserve">The prompt will turn into a REPL </w:t>
-      </w:r>
-      <w:r>
-        <w:rPr>
-          <w:rFonts w:ascii="Courier" w:hAnsi="Courier"/>
-        </w:rPr>
-        <w:t>debug&gt;</w:t>
-      </w:r>
-      <w:r>
-        <w:t xml:space="preserve">. You can get a list of commands by using the </w:t>
-      </w:r>
-      <w:r>
-        <w:rPr>
-          <w:rFonts w:ascii="Courier" w:hAnsi="Courier"/>
-        </w:rPr>
-        <w:t>help</w:t>
-      </w:r>
-      <w:r>
-        <w:t xml:space="preserve"> command.</w:t>
-      </w:r>
-    </w:p>
-    <w:p>
-      <w:pPr>
-        <w:pStyle w:val="ListParagraph"/>
-        <w:spacing w:before="220"/>
-      </w:pPr>
-      <w:r>
-        <w:t xml:space="preserve">The debugger commands are similar to those used when debugging in other languages like Ruby or browser JavaScript (with the help of </w:t>
-      </w:r>
-      <w:proofErr w:type="spellStart"/>
-      <w:r>
-        <w:t>DevTools</w:t>
-      </w:r>
-      <w:proofErr w:type="spellEnd"/>
-      <w:r>
-        <w:t>). To name a few:</w:t>
-      </w:r>
-    </w:p>
-    <w:p>
-      <w:pPr>
-        <w:pStyle w:val="Code"/>
-        <w:ind w:left="360"/>
-      </w:pPr>
-      <w:r>
-        <w:t>debug&gt; run //runs program</w:t>
-      </w:r>
-    </w:p>
-    <w:p>
-      <w:pPr>
-        <w:pStyle w:val="Code"/>
-        <w:ind w:left="360"/>
-      </w:pPr>
-      <w:r>
-        <w:t>debug&gt; cont //(c): continue, i.e., proceed with the execution until a breakpoint</w:t>
-      </w:r>
-    </w:p>
-    <w:p>
-      <w:pPr>
-        <w:pStyle w:val="Code"/>
-        <w:ind w:left="360"/>
-      </w:pPr>
-      <w:r>
-        <w:t>debug&gt; next //(n): step to the next line</w:t>
-      </w:r>
-    </w:p>
-    <w:p>
-      <w:pPr>
-        <w:pStyle w:val="Code"/>
-        <w:ind w:left="360"/>
-      </w:pPr>
-      <w:r>
-        <w:t>debug&gt; step (s): step in (go deeper into the execution context)</w:t>
-      </w:r>
-    </w:p>
-    <w:p>
-      <w:pPr>
-        <w:pStyle w:val="Code"/>
-        <w:ind w:left="360"/>
-      </w:pPr>
-      <w:r>
-        <w:t>debug&gt; out (o): step out (go out of the execution, skipping the deeper context)</w:t>
-      </w:r>
-    </w:p>
-    <w:p>
-      <w:pPr>
-        <w:pStyle w:val="Code"/>
-        <w:ind w:left="360"/>
-      </w:pPr>
-      <w:r>
-        <w:t>debug&gt; setB</w:t>
-      </w:r>
-      <w:r>
-        <w:t>reakpoint //(sb): sets break</w:t>
-      </w:r>
-      <w:r>
-        <w:t>point</w:t>
-      </w:r>
-      <w:r>
-        <w:t xml:space="preserve">(e.g. </w:t>
-      </w:r>
-      <w:r>
-        <w:t>setBreak</w:t>
-      </w:r>
-      <w:r>
-        <w:t>point(20) sets breakpoint to</w:t>
-      </w:r>
-      <w:r>
-        <w:t xml:space="preserve"> line 20</w:t>
-      </w:r>
-      <w:r>
-        <w:t>)</w:t>
-      </w:r>
-    </w:p>
-    <w:p>
-      <w:pPr>
-        <w:pStyle w:val="Code"/>
-        <w:ind w:left="360"/>
-      </w:pPr>
-      <w:r>
-        <w:t>debug&gt; clearBreakpoint //(cb): remove</w:t>
-      </w:r>
-      <w:r>
-        <w:t>s</w:t>
-      </w:r>
-      <w:r>
-        <w:t xml:space="preserve"> break</w:t>
-      </w:r>
-      <w:r>
-        <w:t xml:space="preserve">point(e.g. </w:t>
-      </w:r>
-      <w:r>
-        <w:t xml:space="preserve">clearBreakpoint('script.js', 1) clears the break point </w:t>
-      </w:r>
-      <w:r>
-        <w:t>in the script.js file on line 1)</w:t>
-      </w:r>
-    </w:p>
-    <w:p>
-      <w:pPr>
-        <w:pStyle w:val="ListParagraph"/>
-        <w:numPr>
-          <w:ilvl w:val="0"/>
-          <w:numId w:val="5"/>
-        </w:numPr>
-        <w:spacing w:before="220"/>
-      </w:pPr>
-      <w:r>
-        <w:t>Install</w:t>
-      </w:r>
-      <w:r>
-        <w:t xml:space="preserve"> and launch</w:t>
-      </w:r>
-      <w:r>
-        <w:t xml:space="preserve"> Node Inspector, a GUI similar to Google Chrome’s </w:t>
-      </w:r>
-      <w:proofErr w:type="spellStart"/>
-      <w:r>
-        <w:t>DevTools</w:t>
-      </w:r>
-      <w:proofErr w:type="spellEnd"/>
-      <w:r>
-        <w:t>:</w:t>
-      </w:r>
-    </w:p>
-    <w:p>
-      <w:pPr>
-        <w:pStyle w:val="Code"/>
-        <w:ind w:left="360"/>
-      </w:pPr>
-      <w:r>
-        <w:t>$ npm install -g node-inspector</w:t>
-      </w:r>
-    </w:p>
-    <w:p>
-      <w:pPr>
-        <w:pStyle w:val="Code"/>
-        <w:ind w:left="360"/>
-      </w:pPr>
-      <w:r>
-        <w:t xml:space="preserve">$ node-debug </w:t>
-      </w:r>
-      <w:r>
-        <w:t>[my_cool_</w:t>
-      </w:r>
-      <w:r>
-        <w:t>app</w:t>
-      </w:r>
-      <w:r>
-        <w:t>]</w:t>
-      </w:r>
-      <w:r>
-        <w:t>.</w:t>
-      </w:r>
-      <w:r>
-        <w:t>js</w:t>
-      </w:r>
-    </w:p>
-    <w:p>
-      <w:pPr>
-        <w:pStyle w:val="ListParagraph"/>
-        <w:spacing w:before="220"/>
-      </w:pPr>
-      <w:r>
-        <w:lastRenderedPageBreak/>
         <w:t xml:space="preserve">Checkout </w:t>
       </w:r>
-      <w:hyperlink r:id="rId12" w:history="1">
+      <w:hyperlink r:id="rId10" w:history="1">
         <w:r>
           <w:rPr>
             <w:rStyle w:val="Hyperlink"/>
@@ -1286,12 +1280,40 @@
       <w:r>
         <w:t xml:space="preserve"> for more about Node Inspector</w:t>
       </w:r>
+      <w:r>
+        <w:t>.</w:t>
+      </w:r>
     </w:p>
     <w:p>
       <w:pPr>
         <w:pStyle w:val="ListParagraph"/>
         <w:spacing w:before="220"/>
       </w:pPr>
+      <w:r>
+        <w:t xml:space="preserve">If you are using VS Code, then you have debugger built-in into the editor. It's very similar to Node Inspector and </w:t>
+      </w:r>
+      <w:proofErr w:type="spellStart"/>
+      <w:r>
+        <w:t>DevTools</w:t>
+      </w:r>
+      <w:proofErr w:type="spellEnd"/>
+      <w:r>
+        <w:t xml:space="preserve">. The advantage of using the VS Code debugger is that developers don't have to leave the application and switch to terminal and then to browser. The disadvantage is that if you are using another editor or in a GUI-less environment (CentOS machine in the cloud) then you can really use it. </w:t>
+      </w:r>
+      <w:proofErr w:type="spellStart"/>
+      <w:r>
+        <w:t>Webstorm</w:t>
+      </w:r>
+      <w:proofErr w:type="spellEnd"/>
+      <w:r>
+        <w:t xml:space="preserve"> IDE also offers debugging. </w:t>
+      </w:r>
+    </w:p>
+    <w:p>
+      <w:pPr>
+        <w:pStyle w:val="ListParagraph"/>
+        <w:spacing w:before="220"/>
+      </w:pPr>
     </w:p>
     <w:p/>
     <w:p>
@@ -1336,6 +1358,7 @@
     </w:p>
     <w:p>
       <w:r>
+        <w:lastRenderedPageBreak/>
         <w:t>NOTE:</w:t>
       </w:r>
       <w:r>
@@ -1384,7 +1407,13 @@
         <w:t>()</w:t>
       </w:r>
       <w:r>
-        <w:t xml:space="preserve"> from Node Timers API which is identical to browser timer API. Most of front-end developers are already familiar with </w:t>
+        <w:t xml:space="preserve"> from Node Timers API which is identical to browser timer API. </w:t>
+      </w:r>
+      <w:r>
+        <w:t>If you are not already familiar with</w:t>
+      </w:r>
+      <w:r>
+        <w:t xml:space="preserve"> </w:t>
       </w:r>
       <w:proofErr w:type="spellStart"/>
       <w:proofErr w:type="gramStart"/>
@@ -1409,7 +1438,13 @@
         <w:t>)</w:t>
       </w:r>
       <w:r>
-        <w:t xml:space="preserve"> so we won't duplicate and explain it here. But here are the links if you need a refresher:</w:t>
+        <w:t xml:space="preserve">here are </w:t>
+      </w:r>
+      <w:r>
+        <w:t>some helpful</w:t>
+      </w:r>
+      <w:r>
+        <w:t xml:space="preserve"> links:</w:t>
       </w:r>
     </w:p>
     <w:p>
@@ -1420,7 +1455,7 @@
           <w:numId w:val="1"/>
         </w:numPr>
       </w:pPr>
-      <w:hyperlink r:id="rId13" w:history="1">
+      <w:hyperlink r:id="rId11" w:history="1">
         <w:r>
           <w:rPr>
             <w:rStyle w:val="Hyperlink"/>
@@ -1437,7 +1472,7 @@
           <w:numId w:val="1"/>
         </w:numPr>
       </w:pPr>
-      <w:hyperlink r:id="rId14" w:history="1">
+      <w:hyperlink r:id="rId12" w:history="1">
         <w:r>
           <w:rPr>
             <w:rStyle w:val="Hyperlink"/>
@@ -1448,15 +1483,18 @@
     </w:p>
     <w:p/>
     <w:p>
-      <w:pPr>
-        <w:jc w:val="center"/>
-      </w:pPr>
+      <w:r>
+        <w:t>The example lab output</w:t>
+      </w:r>
+    </w:p>
+    <w:p>
       <w:r>
         <w:rPr>
           <w:noProof/>
+          <w:lang w:eastAsia="zh-CN"/>
         </w:rPr>
         <w:drawing>
-          <wp:inline distT="0" distB="0" distL="0" distR="0" wp14:anchorId="6DF9206A" wp14:editId="23DBD678">
+          <wp:inline distT="0" distB="0" distL="0" distR="0" wp14:anchorId="1BCFA741" wp14:editId="085024EF">
             <wp:extent cx="5029200" cy="3669812"/>
             <wp:effectExtent l="0" t="0" r="0" b="0"/>
             <wp:docPr id="5" name="Picture 5" descr="Mac HD :Users:marykatereid:Desktop:Develop Intelligence:Microsoft Azure Project:module2:module2-wip-05312016 copy:labs:images:timer.png"/>
@@ -1473,7 +1511,7 @@
                     </pic:cNvPicPr>
                   </pic:nvPicPr>
                   <pic:blipFill>
-                    <a:blip r:embed="rId15">
+                    <a:blip r:embed="rId13">
                       <a:extLst>
                         <a:ext uri="{28A0092B-C50C-407E-A947-70E740481C1C}">
                           <a14:useLocalDpi xmlns:a14="http://schemas.microsoft.com/office/drawing/2010/main" val="0"/>
@@ -1505,6 +1543,12 @@
         </w:drawing>
       </w:r>
     </w:p>
+    <w:p/>
+    <w:p>
+      <w:r>
+        <w:t>To create Timer, we will follow these steps:</w:t>
+      </w:r>
+    </w:p>
     <w:p>
       <w:pPr>
         <w:pStyle w:val="ListParagraph"/>
@@ -1562,41 +1606,21 @@
         <w:spacing w:before="220"/>
       </w:pPr>
       <w:r>
-        <w:lastRenderedPageBreak/>
-        <w:t xml:space="preserve">Implement the timer in </w:t>
-      </w:r>
-      <w:r>
-        <w:rPr>
-          <w:rFonts w:ascii="Courier" w:hAnsi="Courier"/>
-        </w:rPr>
-        <w:t>timer.js</w:t>
-      </w:r>
-      <w:r>
-        <w:t xml:space="preserve"> by printing the number of seconds left on a new line. For example, if you passed </w:t>
-      </w:r>
-      <w:r>
-        <w:rPr>
-          <w:rFonts w:ascii="Courier" w:hAnsi="Courier"/>
-        </w:rPr>
-        <w:t>10s</w:t>
-      </w:r>
-      <w:r>
-        <w:t xml:space="preserve"> as your argument, you should see the text </w:t>
-      </w:r>
-      <w:r>
-        <w:rPr>
-          <w:rFonts w:ascii="Courier" w:hAnsi="Courier"/>
-        </w:rPr>
-        <w:t xml:space="preserve">"Left: 10s", </w:t>
-      </w:r>
-      <w:r>
-        <w:rPr>
-          <w:rFonts w:ascii="Courier" w:hAnsi="Courier"/>
-        </w:rPr>
-        <w:t>"Left: 9s"</w:t>
-      </w:r>
-      <w:r>
-        <w:t>, etc. printed to the console.</w:t>
+        <w:t>Implement the timer in</w:t>
+      </w:r>
+      <w:r>
+        <w:t xml:space="preserve"> </w:t>
+      </w:r>
+      <w:proofErr w:type="spellStart"/>
+      <w:r>
+        <w:t>js</w:t>
+      </w:r>
+      <w:proofErr w:type="spellEnd"/>
+      <w:r>
+        <w:t xml:space="preserve"> by printing the number of seconds left on a new line. For example, if you passed 10s as your argument, you should see the text 'Left: 10s', 'Left: 9s', etc. printed to the console</w:t>
+      </w:r>
+      <w:r>
+        <w:t>.</w:t>
       </w:r>
     </w:p>
     <w:p>
@@ -1624,7 +1648,7 @@
         <w:rPr>
           <w:rFonts w:ascii="Courier" w:hAnsi="Courier"/>
         </w:rPr>
-        <w:t>global.setInterval</w:t>
+        <w:t>setInterval</w:t>
       </w:r>
       <w:proofErr w:type="spellEnd"/>
       <w:r>
@@ -1648,7 +1672,7 @@
         <w:rPr>
           <w:rFonts w:ascii="Courier" w:hAnsi="Courier"/>
         </w:rPr>
-        <w:t>global.clearInterval</w:t>
+        <w:t>clearInterval</w:t>
       </w:r>
       <w:proofErr w:type="spellEnd"/>
       <w:r>
@@ -1686,7 +1710,10 @@
       </w:r>
       <w:proofErr w:type="spellEnd"/>
       <w:r>
-        <w:t xml:space="preserve">, e.g., </w:t>
+        <w:t>, e.g.</w:t>
+      </w:r>
+      <w:r>
+        <w:t xml:space="preserve"> </w:t>
       </w:r>
       <w:r>
         <w:rPr>
@@ -1726,30 +1753,28 @@
       <w:r>
         <w:t xml:space="preserve">Utilize </w:t>
       </w:r>
-      <w:proofErr w:type="spellStart"/>
       <w:proofErr w:type="gramStart"/>
       <w:r>
         <w:rPr>
           <w:rFonts w:ascii="Courier" w:hAnsi="Courier"/>
         </w:rPr>
-        <w:t>process.exit</w:t>
-      </w:r>
-      <w:proofErr w:type="spellEnd"/>
+        <w:t>exit(</w:t>
+      </w:r>
+      <w:proofErr w:type="gramEnd"/>
       <w:r>
         <w:rPr>
           <w:rFonts w:ascii="Courier" w:hAnsi="Courier"/>
         </w:rPr>
-        <w:t>(</w:t>
-      </w:r>
-      <w:proofErr w:type="gramEnd"/>
-      <w:r>
-        <w:rPr>
-          <w:rFonts w:ascii="Courier" w:hAnsi="Courier"/>
-        </w:rPr>
         <w:t xml:space="preserve">) </w:t>
       </w:r>
       <w:r>
-        <w:t>to exit when there's an error and when there's no error but the time is up.</w:t>
+        <w:t>to exit when there's an error and when there's no error</w:t>
+      </w:r>
+      <w:r>
+        <w:t>,</w:t>
+      </w:r>
+      <w:r>
+        <w:t xml:space="preserve"> but the time is up.</w:t>
       </w:r>
     </w:p>
     <w:p>
@@ -1800,34 +1825,821 @@
       <w:r>
         <w:t xml:space="preserve">Test Timer with </w:t>
       </w:r>
+      <w:r>
+        <w:rPr>
+          <w:rFonts w:ascii="Courier" w:hAnsi="Courier"/>
+        </w:rPr>
+        <w:t>npm test</w:t>
+      </w:r>
+      <w:r>
+        <w:t xml:space="preserve">. </w:t>
+      </w:r>
+      <w:r>
+        <w:t xml:space="preserve">Create a directory in your </w:t>
+      </w:r>
+      <w:r>
+        <w:t xml:space="preserve">cluster </w:t>
+      </w:r>
+      <w:r>
+        <w:t>home directory</w:t>
+      </w:r>
+      <w:r>
+        <w:t>.</w:t>
+      </w:r>
+    </w:p>
+    <w:p>
+      <w:pPr>
+        <w:spacing w:before="220"/>
+      </w:pPr>
+    </w:p>
+    <w:p>
+      <w:pPr>
+        <w:spacing w:before="220"/>
+      </w:pPr>
+      <w:r>
+        <w:t>Let's get started. Open your terminal or command prompt and create a new folder with this command:</w:t>
+      </w:r>
+    </w:p>
+    <w:p>
+      <w:pPr>
+        <w:pStyle w:val="Code"/>
+        <w:ind w:left="360"/>
+      </w:pPr>
+      <w:r>
+        <w:t>$ mkdir timer</w:t>
+      </w:r>
+    </w:p>
+    <w:p>
+      <w:pPr>
+        <w:spacing w:before="220"/>
+      </w:pPr>
+      <w:r>
+        <w:t>Now, navigate into that folder with $ cd timer and create a new file timer.js.</w:t>
+      </w:r>
+      <w:r>
+        <w:t xml:space="preserve"> </w:t>
+      </w:r>
+      <w:r>
+        <w:t xml:space="preserve">Feel free to use your favorite code editor such as </w:t>
+      </w:r>
+      <w:hyperlink r:id="rId14" w:history="1">
+        <w:r>
+          <w:rPr>
+            <w:rStyle w:val="Hyperlink"/>
+          </w:rPr>
+          <w:t>VS Code</w:t>
+        </w:r>
+      </w:hyperlink>
+      <w:r>
+        <w:t xml:space="preserve">, </w:t>
+      </w:r>
+      <w:hyperlink r:id="rId15" w:history="1">
+        <w:r>
+          <w:rPr>
+            <w:rStyle w:val="Hyperlink"/>
+          </w:rPr>
+          <w:t>Atom</w:t>
+        </w:r>
+      </w:hyperlink>
+      <w:r>
+        <w:t xml:space="preserve">, </w:t>
+      </w:r>
+      <w:hyperlink r:id="rId16" w:history="1">
+        <w:r>
+          <w:rPr>
+            <w:rStyle w:val="Hyperlink"/>
+          </w:rPr>
+          <w:t>Sublime Text</w:t>
+        </w:r>
+      </w:hyperlink>
+      <w:r>
+        <w:t xml:space="preserve">, </w:t>
+      </w:r>
+      <w:hyperlink r:id="rId17" w:history="1">
+        <w:proofErr w:type="spellStart"/>
+        <w:r>
+          <w:rPr>
+            <w:rStyle w:val="Hyperlink"/>
+          </w:rPr>
+          <w:t>Webstorm</w:t>
+        </w:r>
+        <w:proofErr w:type="spellEnd"/>
+      </w:hyperlink>
+      <w:r>
+        <w:t xml:space="preserve"> or similar.</w:t>
+      </w:r>
+    </w:p>
+    <w:p>
+      <w:pPr>
+        <w:spacing w:before="220"/>
+      </w:pPr>
+      <w:r>
+        <w:rPr>
+          <w:noProof/>
+          <w:lang w:eastAsia="zh-CN"/>
+        </w:rPr>
+        <w:drawing>
+          <wp:inline distT="0" distB="0" distL="0" distR="0" wp14:anchorId="296A81B7" wp14:editId="636C943C">
+            <wp:extent cx="5890260" cy="4253230"/>
+            <wp:effectExtent l="0" t="0" r="2540" b="0"/>
+            <wp:docPr id="1" name="Picture 1" descr="../../v2/labs/images/vscode.png"/>
+            <wp:cNvGraphicFramePr>
+              <a:graphicFrameLocks xmlns:a="http://schemas.openxmlformats.org/drawingml/2006/main" noChangeAspect="1"/>
+            </wp:cNvGraphicFramePr>
+            <a:graphic xmlns:a="http://schemas.openxmlformats.org/drawingml/2006/main">
+              <a:graphicData uri="http://schemas.openxmlformats.org/drawingml/2006/picture">
+                <pic:pic xmlns:pic="http://schemas.openxmlformats.org/drawingml/2006/picture">
+                  <pic:nvPicPr>
+                    <pic:cNvPr id="0" name="Picture 1" descr="../../v2/labs/images/vscode.png"/>
+                    <pic:cNvPicPr>
+                      <a:picLocks noChangeAspect="1" noChangeArrowheads="1"/>
+                    </pic:cNvPicPr>
+                  </pic:nvPicPr>
+                  <pic:blipFill>
+                    <a:blip r:embed="rId18">
+                      <a:extLst>
+                        <a:ext uri="{28A0092B-C50C-407E-A947-70E740481C1C}">
+                          <a14:useLocalDpi xmlns:a14="http://schemas.microsoft.com/office/drawing/2010/main" val="0"/>
+                        </a:ext>
+                      </a:extLst>
+                    </a:blip>
+                    <a:srcRect/>
+                    <a:stretch>
+                      <a:fillRect/>
+                    </a:stretch>
+                  </pic:blipFill>
+                  <pic:spPr bwMode="auto">
+                    <a:xfrm>
+                      <a:off x="0" y="0"/>
+                      <a:ext cx="5890260" cy="4253230"/>
+                    </a:xfrm>
+                    <a:prstGeom prst="rect">
+                      <a:avLst/>
+                    </a:prstGeom>
+                    <a:noFill/>
+                    <a:ln>
+                      <a:noFill/>
+                    </a:ln>
+                  </pic:spPr>
+                </pic:pic>
+              </a:graphicData>
+            </a:graphic>
+          </wp:inline>
+        </w:drawing>
+      </w:r>
+    </w:p>
+    <w:p>
+      <w:pPr>
+        <w:spacing w:before="220"/>
+      </w:pPr>
+      <w:r>
+        <w:t>The structure of the program will look as follows:</w:t>
+      </w:r>
+    </w:p>
+    <w:p>
+      <w:pPr>
+        <w:pStyle w:val="Code"/>
+        <w:ind w:left="360"/>
+      </w:pPr>
+      <w:r>
+        <w:t>var timeLeft = 0</w:t>
+      </w:r>
+    </w:p>
+    <w:p>
+      <w:pPr>
+        <w:pStyle w:val="Code"/>
+        <w:ind w:left="360"/>
+      </w:pPr>
+      <w:r>
+        <w:t>var argv = process.argv // Access CLI arguments</w:t>
+      </w:r>
+    </w:p>
+    <w:p>
+      <w:pPr>
+        <w:pStyle w:val="Code"/>
+        <w:ind w:left="360"/>
+      </w:pPr>
+      <w:r>
+        <w:t>if (!argv[2]) {  // Error if argument is not provided</w:t>
+      </w:r>
+    </w:p>
+    <w:p>
+      <w:pPr>
+        <w:pStyle w:val="Code"/>
+        <w:ind w:left="360"/>
+      </w:pPr>
+      <w:r>
+        <w:lastRenderedPageBreak/>
+        <w:t xml:space="preserve">  console.log('Please provide an argument, e.g., 5s or 1min.')</w:t>
+      </w:r>
+    </w:p>
+    <w:p>
+      <w:pPr>
+        <w:pStyle w:val="Code"/>
+        <w:ind w:left="360"/>
+      </w:pPr>
+      <w:r>
+        <w:t xml:space="preserve">  process.exit(1)</w:t>
+      </w:r>
+    </w:p>
+    <w:p>
+      <w:pPr>
+        <w:pStyle w:val="Code"/>
+        <w:ind w:left="360"/>
+      </w:pPr>
+      <w:r>
+        <w:t>} //  Check if s or min present in the argument</w:t>
+      </w:r>
+    </w:p>
+    <w:p>
+      <w:pPr>
+        <w:pStyle w:val="Code"/>
+        <w:ind w:left="360"/>
+      </w:pPr>
+      <w:r>
+        <w:t>else {  // Error if s or min is not present</w:t>
+      </w:r>
+    </w:p>
+    <w:p>
+      <w:pPr>
+        <w:pStyle w:val="Code"/>
+        <w:ind w:left="360"/>
+      </w:pPr>
+      <w:r>
+        <w:t xml:space="preserve">  console.log('Please provide a valid argument, e.g., 5s or 1min.')</w:t>
+      </w:r>
+    </w:p>
+    <w:p>
+      <w:pPr>
+        <w:pStyle w:val="Code"/>
+        <w:ind w:left="360"/>
+      </w:pPr>
+      <w:r>
+        <w:t xml:space="preserve">  process.exit(1)</w:t>
+      </w:r>
+    </w:p>
+    <w:p>
+      <w:pPr>
+        <w:pStyle w:val="Code"/>
+        <w:ind w:left="360"/>
+      </w:pPr>
+      <w:r>
+        <w:t>}</w:t>
+      </w:r>
+    </w:p>
+    <w:p>
+      <w:pPr>
+        <w:pStyle w:val="Code"/>
+        <w:ind w:left="360"/>
+      </w:pPr>
+    </w:p>
+    <w:p>
+      <w:pPr>
+        <w:pStyle w:val="Code"/>
+        <w:ind w:left="360"/>
+      </w:pPr>
+      <w:r>
+        <w:t>var interval = setInterval(()=&gt;{</w:t>
+      </w:r>
+    </w:p>
+    <w:p>
+      <w:pPr>
+        <w:pStyle w:val="Code"/>
+        <w:ind w:left="360"/>
+      </w:pPr>
+      <w:r>
+        <w:t xml:space="preserve">    // Print time left and check if timeLeft is 0</w:t>
+      </w:r>
+    </w:p>
+    <w:p>
+      <w:pPr>
+        <w:pStyle w:val="Code"/>
+        <w:ind w:left="360"/>
+      </w:pPr>
+      <w:r>
+        <w:t>}, 1000)</w:t>
+      </w:r>
+    </w:p>
+    <w:p>
+      <w:pPr>
+        <w:spacing w:before="220"/>
+      </w:pPr>
+      <w:r>
+        <w:t xml:space="preserve">Now, let’s fill in the </w:t>
+      </w:r>
+      <w:r>
+        <w:t xml:space="preserve">details of the implementations. First we set the value of </w:t>
+      </w:r>
       <w:proofErr w:type="spellStart"/>
       <w:r>
         <w:rPr>
           <w:rFonts w:ascii="Courier" w:hAnsi="Courier"/>
         </w:rPr>
-        <w:t>npm</w:t>
+        <w:t>timeLeft</w:t>
       </w:r>
       <w:proofErr w:type="spellEnd"/>
       <w:r>
+        <w:t xml:space="preserve"> to 0 and access all CLI arguments from </w:t>
+      </w:r>
+      <w:proofErr w:type="spellStart"/>
+      <w:r>
         <w:rPr>
           <w:rFonts w:ascii="Courier" w:hAnsi="Courier"/>
         </w:rPr>
-        <w:t xml:space="preserve"> test</w:t>
-      </w:r>
-      <w:r>
-        <w:t xml:space="preserve">. </w:t>
-      </w:r>
-      <w:r>
-        <w:t xml:space="preserve">Create a directory in your </w:t>
-      </w:r>
-      <w:r>
-        <w:t xml:space="preserve">cluster </w:t>
-      </w:r>
-      <w:r>
-        <w:t>home directory</w:t>
+        <w:t>process.argv</w:t>
+      </w:r>
+      <w:proofErr w:type="spellEnd"/>
+      <w:r>
+        <w:t>:</w:t>
+      </w:r>
+    </w:p>
+    <w:p>
+      <w:pPr>
+        <w:pStyle w:val="Code"/>
+        <w:ind w:left="360"/>
+      </w:pPr>
+      <w:r>
+        <w:t>var timeLeft = 0</w:t>
+      </w:r>
+    </w:p>
+    <w:p>
+      <w:pPr>
+        <w:pStyle w:val="Code"/>
+        <w:ind w:left="360"/>
+      </w:pPr>
+      <w:r>
+        <w:t>var argv = process.argv</w:t>
+      </w:r>
+    </w:p>
+    <w:p>
+      <w:pPr>
+        <w:spacing w:before="220"/>
+      </w:pPr>
+      <w:r>
+        <w:t xml:space="preserve">Next, </w:t>
+      </w:r>
+      <w:r>
+        <w:t xml:space="preserve">we must check if there is a CLI argument which would follow the file name. Remember, in JavaScript/Node arrays are 0-based so the first argument is </w:t>
+      </w:r>
+      <w:r>
+        <w:rPr>
+          <w:rFonts w:ascii="Courier" w:hAnsi="Courier"/>
+        </w:rPr>
+        <w:t>node</w:t>
+      </w:r>
+      <w:r>
+        <w:t xml:space="preserve">, second is the script name </w:t>
+      </w:r>
+      <w:r>
+        <w:rPr>
+          <w:rFonts w:ascii="Courier" w:hAnsi="Courier"/>
+        </w:rPr>
+        <w:t>timer.js</w:t>
+      </w:r>
+      <w:r>
+        <w:t xml:space="preserve"> and the third which has the index of 2 is the value of time. Therefore, we can extract this argument from </w:t>
+      </w:r>
+      <w:proofErr w:type="spellStart"/>
+      <w:proofErr w:type="gramStart"/>
+      <w:r>
+        <w:rPr>
+          <w:rFonts w:ascii="Courier" w:hAnsi="Courier"/>
+        </w:rPr>
+        <w:t>argv</w:t>
+      </w:r>
+      <w:proofErr w:type="spellEnd"/>
+      <w:r>
+        <w:rPr>
+          <w:rFonts w:ascii="Courier" w:hAnsi="Courier"/>
+        </w:rPr>
+        <w:t>[</w:t>
+      </w:r>
+      <w:proofErr w:type="gramEnd"/>
+      <w:r>
+        <w:rPr>
+          <w:rFonts w:ascii="Courier" w:hAnsi="Courier"/>
+        </w:rPr>
+        <w:t>2]</w:t>
+      </w:r>
+      <w:r>
+        <w:t xml:space="preserve"> and then check if it's </w:t>
+      </w:r>
+      <w:proofErr w:type="spellStart"/>
+      <w:r>
+        <w:t>truthy</w:t>
+      </w:r>
+      <w:proofErr w:type="spellEnd"/>
+      <w:r>
+        <w:t xml:space="preserve"> (not empty):</w:t>
+      </w:r>
+    </w:p>
+    <w:p>
+      <w:pPr>
+        <w:pStyle w:val="Code"/>
+        <w:ind w:left="360"/>
+      </w:pPr>
+      <w:r>
+        <w:t>if (!argv[2]) {  // Error if argument is not provided</w:t>
+      </w:r>
+    </w:p>
+    <w:p>
+      <w:pPr>
+        <w:pStyle w:val="Code"/>
+        <w:ind w:left="360"/>
+      </w:pPr>
+      <w:r>
+        <w:t xml:space="preserve">  console.log('Please provide an argument, e.g., 5s or 1min.')</w:t>
+      </w:r>
+    </w:p>
+    <w:p>
+      <w:pPr>
+        <w:pStyle w:val="Code"/>
+        <w:ind w:left="360"/>
+      </w:pPr>
+      <w:r>
+        <w:t xml:space="preserve">  process.exit(1)</w:t>
+      </w:r>
+    </w:p>
+    <w:p>
+      <w:pPr>
+        <w:spacing w:before="220"/>
+      </w:pPr>
+      <w:r>
+        <w:t xml:space="preserve">After </w:t>
+      </w:r>
+      <w:r>
+        <w:t xml:space="preserve">we ensured that the value is not empty so there would be no exceptions, we can check if there's an s character meaning it's the number of seconds, not minutes. We use slice to strip the s character and then we use </w:t>
+      </w:r>
+      <w:proofErr w:type="spellStart"/>
+      <w:r>
+        <w:rPr>
+          <w:rFonts w:ascii="Courier" w:hAnsi="Courier"/>
+        </w:rPr>
+        <w:t>parseInt</w:t>
+      </w:r>
+      <w:proofErr w:type="spellEnd"/>
+      <w:r>
+        <w:t xml:space="preserve"> with base 10 to parse the string into a number:</w:t>
+      </w:r>
+    </w:p>
+    <w:p>
+      <w:pPr>
+        <w:pStyle w:val="Code"/>
+        <w:ind w:left="360"/>
+      </w:pPr>
+      <w:r>
+        <w:t>} else if (argv[2].indexOf('s')&gt;-1) {</w:t>
+      </w:r>
+    </w:p>
+    <w:p>
+      <w:pPr>
+        <w:pStyle w:val="Code"/>
+        <w:ind w:left="360"/>
+      </w:pPr>
+      <w:r>
+        <w:t xml:space="preserve">  timeLeft = parseInt(argv[2].slice(0, -1), 10)</w:t>
+      </w:r>
+    </w:p>
+    <w:p>
+      <w:pPr>
+        <w:spacing w:before="220"/>
+      </w:pPr>
+      <w:r>
+        <w:t xml:space="preserve">Similarly, </w:t>
+      </w:r>
+      <w:r>
+        <w:t xml:space="preserve">if there's no </w:t>
+      </w:r>
+      <w:r>
+        <w:rPr>
+          <w:rFonts w:ascii="Courier" w:hAnsi="Courier"/>
+        </w:rPr>
+        <w:t>s</w:t>
+      </w:r>
+      <w:r>
+        <w:t xml:space="preserve"> it could be minutes so we check for </w:t>
+      </w:r>
+      <w:r>
+        <w:rPr>
+          <w:rFonts w:ascii="Courier" w:hAnsi="Courier"/>
+        </w:rPr>
+        <w:t>min</w:t>
+      </w:r>
+      <w:r>
+        <w:t>, and then parse the value while also multiplying it by 60 to convert to seconds. This way, we can have just one function which reduces number of seconds for both minutes and seconds:</w:t>
+      </w:r>
+    </w:p>
+    <w:p>
+      <w:pPr>
+        <w:pStyle w:val="Code"/>
+        <w:ind w:left="360"/>
+      </w:pPr>
+      <w:r>
+        <w:t>} else if (argv[2].indexOf('min')&gt;-1) {</w:t>
+      </w:r>
+    </w:p>
+    <w:p>
+      <w:pPr>
+        <w:pStyle w:val="Code"/>
+        <w:ind w:left="360"/>
+      </w:pPr>
+      <w:r>
+        <w:t xml:space="preserve">  timeLeft = parseInt(argv[2].slice(0, -3), 10) * 60</w:t>
+      </w:r>
+    </w:p>
+    <w:p>
+      <w:pPr>
+        <w:spacing w:before="220"/>
+      </w:pPr>
+      <w:r>
+        <w:t xml:space="preserve">Finally, </w:t>
+      </w:r>
+      <w:r>
+        <w:t xml:space="preserve">we should exit with </w:t>
+      </w:r>
+      <w:r>
+        <w:rPr>
+          <w:rFonts w:ascii="Courier" w:hAnsi="Courier"/>
+        </w:rPr>
+        <w:t>1</w:t>
+      </w:r>
+      <w:r>
+        <w:t xml:space="preserve"> error code and display the message that neither </w:t>
+      </w:r>
+      <w:r>
+        <w:rPr>
+          <w:rFonts w:ascii="Courier" w:hAnsi="Courier"/>
+        </w:rPr>
+        <w:t>s</w:t>
+      </w:r>
+      <w:r>
+        <w:t xml:space="preserve"> or </w:t>
+      </w:r>
+      <w:r>
+        <w:rPr>
+          <w:rFonts w:ascii="Courier" w:hAnsi="Courier"/>
+        </w:rPr>
+        <w:t>min</w:t>
+      </w:r>
+      <w:r>
+        <w:t xml:space="preserve"> were provided when all the previous conditions fail:</w:t>
+      </w:r>
+    </w:p>
+    <w:p>
+      <w:pPr>
+        <w:pStyle w:val="Code"/>
+        <w:ind w:left="360"/>
+      </w:pPr>
+      <w:r>
+        <w:t>} else {</w:t>
+      </w:r>
+    </w:p>
+    <w:p>
+      <w:pPr>
+        <w:pStyle w:val="Code"/>
+        <w:ind w:left="360"/>
+      </w:pPr>
+      <w:r>
+        <w:lastRenderedPageBreak/>
+        <w:t xml:space="preserve">  console.log('Please provide a valid argument, e.g., 5s or 1min.')</w:t>
+      </w:r>
+    </w:p>
+    <w:p>
+      <w:pPr>
+        <w:pStyle w:val="Code"/>
+        <w:ind w:left="360"/>
+      </w:pPr>
+      <w:r>
+        <w:t xml:space="preserve">  process.exit(1)</w:t>
+      </w:r>
+    </w:p>
+    <w:p>
+      <w:pPr>
+        <w:pStyle w:val="Code"/>
+        <w:ind w:left="360"/>
+      </w:pPr>
+      <w:r>
+        <w:t>}</w:t>
+      </w:r>
+    </w:p>
+    <w:p>
+      <w:pPr>
+        <w:spacing w:before="220"/>
+      </w:pPr>
+      <w:r>
+        <w:t xml:space="preserve">So far we implemented checks and parsing of the values. </w:t>
+      </w:r>
+      <w:r>
+        <w:t xml:space="preserve">We should have a numeric value of </w:t>
+      </w:r>
+      <w:proofErr w:type="spellStart"/>
+      <w:r>
+        <w:rPr>
+          <w:rFonts w:ascii="Courier" w:hAnsi="Courier"/>
+        </w:rPr>
+        <w:t>timeLeft</w:t>
+      </w:r>
+      <w:proofErr w:type="spellEnd"/>
+      <w:r>
+        <w:t xml:space="preserve">. Next, we will launch the timer with </w:t>
+      </w:r>
+      <w:proofErr w:type="spellStart"/>
+      <w:proofErr w:type="gramStart"/>
+      <w:r>
+        <w:rPr>
+          <w:rFonts w:ascii="Courier" w:hAnsi="Courier"/>
+        </w:rPr>
+        <w:t>setInterval</w:t>
+      </w:r>
+      <w:proofErr w:type="spellEnd"/>
+      <w:r>
+        <w:rPr>
+          <w:rFonts w:ascii="Courier" w:hAnsi="Courier"/>
+        </w:rPr>
+        <w:t>(</w:t>
+      </w:r>
+      <w:proofErr w:type="gramEnd"/>
+      <w:r>
+        <w:rPr>
+          <w:rFonts w:ascii="Courier" w:hAnsi="Courier"/>
+        </w:rPr>
+        <w:t>)</w:t>
+      </w:r>
+      <w:r>
+        <w:t xml:space="preserve"> making sure it clears after time is up. Without clearing the timer, it will run forever which is not what we want. At the end, let's exit the script with success code </w:t>
+      </w:r>
+      <w:r>
+        <w:rPr>
+          <w:rFonts w:ascii="Courier" w:hAnsi="Courier"/>
+        </w:rPr>
+        <w:t>0</w:t>
       </w:r>
       <w:r>
         <w:t>.</w:t>
+      </w:r>
+    </w:p>
+    <w:p>
+      <w:pPr>
+        <w:pStyle w:val="Code"/>
+        <w:ind w:left="360"/>
+      </w:pPr>
+      <w:r>
+        <w:t>var interval = setInterval(()=&gt;{</w:t>
+      </w:r>
+    </w:p>
+    <w:p>
+      <w:pPr>
+        <w:pStyle w:val="Code"/>
+        <w:ind w:left="360"/>
+      </w:pPr>
+      <w:r>
+        <w:t xml:space="preserve">  timeLeft --  //  Decrement one second</w:t>
+      </w:r>
+    </w:p>
+    <w:p>
+      <w:pPr>
+        <w:pStyle w:val="Code"/>
+        <w:ind w:left="360"/>
+      </w:pPr>
+      <w:r>
+        <w:t xml:space="preserve">  console.log(`Left: ${timeLeft}s`)  // Display seconds left in terminal</w:t>
+      </w:r>
+    </w:p>
+    <w:p>
+      <w:pPr>
+        <w:pStyle w:val="Code"/>
+        <w:ind w:left="360"/>
+      </w:pPr>
+      <w:r>
+        <w:t xml:space="preserve">  if (timeLeft == 0) {  // Check for 0</w:t>
+      </w:r>
+    </w:p>
+    <w:p>
+      <w:pPr>
+        <w:pStyle w:val="Code"/>
+        <w:ind w:left="360"/>
+      </w:pPr>
+      <w:r>
+        <w:t xml:space="preserve">    clearInterval(interval)  // Clear time so it's not executing anymore</w:t>
+      </w:r>
+    </w:p>
+    <w:p>
+      <w:pPr>
+        <w:pStyle w:val="Code"/>
+        <w:ind w:left="360"/>
+      </w:pPr>
+      <w:r>
+        <w:t xml:space="preserve">    process.exit(0)  // Exit with code 0 - success</w:t>
+      </w:r>
+    </w:p>
+    <w:p>
+      <w:pPr>
+        <w:pStyle w:val="Code"/>
+        <w:ind w:left="360"/>
+      </w:pPr>
+      <w:r>
+        <w:t xml:space="preserve">  }</w:t>
+      </w:r>
+    </w:p>
+    <w:p>
+      <w:pPr>
+        <w:pStyle w:val="Code"/>
+        <w:ind w:left="360"/>
+      </w:pPr>
+      <w:r>
+        <w:t>}, 1000)  // Use 1000 milliseconds for 1 second interval</w:t>
+      </w:r>
+    </w:p>
+    <w:p>
+      <w:pPr>
+        <w:spacing w:before="220"/>
+      </w:pPr>
+      <w:r>
+        <w:t xml:space="preserve">Now </w:t>
+      </w:r>
+      <w:r>
+        <w:t>you can save the file and test it by going to the terminal / command prompt and running the script with second, minutes or even without anything (should error):</w:t>
+      </w:r>
+    </w:p>
+    <w:p>
+      <w:pPr>
+        <w:pStyle w:val="Code"/>
+        <w:ind w:left="360"/>
+      </w:pPr>
+      <w:r>
+        <w:t>node timer 1s</w:t>
+      </w:r>
+    </w:p>
+    <w:p>
+      <w:pPr>
+        <w:pStyle w:val="Code"/>
+        <w:ind w:left="360"/>
+      </w:pPr>
+      <w:r>
+        <w:t>node timer.js 1s</w:t>
+      </w:r>
+    </w:p>
+    <w:p>
+      <w:pPr>
+        <w:pStyle w:val="Code"/>
+        <w:ind w:left="360"/>
+      </w:pPr>
+      <w:r>
+        <w:t>node timer 1min</w:t>
+      </w:r>
+    </w:p>
+    <w:p>
+      <w:pPr>
+        <w:pStyle w:val="Code"/>
+        <w:ind w:left="360"/>
+      </w:pPr>
+      <w:r>
+        <w:t>node timer</w:t>
+      </w:r>
+    </w:p>
+    <w:p>
+      <w:pPr>
+        <w:pStyle w:val="Code"/>
+        <w:ind w:left="360"/>
+      </w:pPr>
+      <w:r>
+        <w:t>node timer 5min</w:t>
+      </w:r>
+    </w:p>
+    <w:p>
+      <w:pPr>
+        <w:spacing w:before="220"/>
+      </w:pPr>
+      <w:r>
+        <w:t xml:space="preserve">Note that the </w:t>
+      </w:r>
+      <w:r>
+        <w:rPr>
+          <w:rFonts w:ascii="Courier" w:hAnsi="Courier"/>
+        </w:rPr>
+        <w:t>.</w:t>
+      </w:r>
+      <w:proofErr w:type="spellStart"/>
+      <w:r>
+        <w:rPr>
+          <w:rFonts w:ascii="Courier" w:hAnsi="Courier"/>
+        </w:rPr>
+        <w:t>js</w:t>
+      </w:r>
+      <w:proofErr w:type="spellEnd"/>
+      <w:r>
+        <w:t xml:space="preserve"> </w:t>
+      </w:r>
+      <w:r>
+        <w:t>extension is optional when running Node scripts.</w:t>
+      </w:r>
+    </w:p>
+    <w:p>
+      <w:pPr>
+        <w:spacing w:before="220"/>
+      </w:pPr>
+      <w:r>
+        <w:t>Congratulations on finishing your first CLI program in Node!</w:t>
       </w:r>
     </w:p>
     <w:p>
@@ -1852,15 +2664,7 @@
         </w:numPr>
       </w:pPr>
       <w:r>
-        <w:t xml:space="preserve">Use the node CLI to debug and install </w:t>
-      </w:r>
-      <w:proofErr w:type="spellStart"/>
-      <w:r>
-        <w:t>npm</w:t>
-      </w:r>
-      <w:proofErr w:type="spellEnd"/>
-      <w:r>
-        <w:t xml:space="preserve"> modules</w:t>
+        <w:t>Use the node CLI to debug and install npm modules</w:t>
       </w:r>
     </w:p>
     <w:p>
@@ -1925,7 +2729,7 @@
 </file>
 
 <file path=word/numbering.xml><?xml version="1.0" encoding="utf-8"?>
-<w:numbering xmlns:wpc="http://schemas.microsoft.com/office/word/2010/wordprocessingCanvas" xmlns:mo="http://schemas.microsoft.com/office/mac/office/2008/main" xmlns:mc="http://schemas.openxmlformats.org/markup-compatibility/2006" xmlns:mv="urn:schemas-microsoft-com:mac:vml" xmlns:o="urn:schemas-microsoft-com:office:office" xmlns:r="http://schemas.openxmlformats.org/officeDocument/2006/relationships" xmlns:m="http://schemas.openxmlformats.org/officeDocument/2006/math" xmlns:v="urn:schemas-microsoft-com:vml" xmlns:wp14="http://schemas.microsoft.com/office/word/2010/wordprocessingDrawing" xmlns:wp="http://schemas.openxmlformats.org/drawingml/2006/wordprocessingDrawing" xmlns:w10="urn:schemas-microsoft-com:office:word" xmlns:w="http://schemas.openxmlformats.org/wordprocessingml/2006/main" xmlns:w14="http://schemas.microsoft.com/office/word/2010/wordml" xmlns:wpg="http://schemas.microsoft.com/office/word/2010/wordprocessingGroup" xmlns:wpi="http://schemas.microsoft.com/office/word/2010/wordprocessingInk" xmlns:wne="http://schemas.microsoft.com/office/word/2006/wordml" xmlns:wps="http://schemas.microsoft.com/office/word/2010/wordprocessingShape" mc:Ignorable="w14 wp14">
+<w:numbering xmlns:wpc="http://schemas.microsoft.com/office/word/2010/wordprocessingCanvas" xmlns:mo="http://schemas.microsoft.com/office/mac/office/2008/main" xmlns:mc="http://schemas.openxmlformats.org/markup-compatibility/2006" xmlns:mv="urn:schemas-microsoft-com:mac:vml" xmlns:o="urn:schemas-microsoft-com:office:office" xmlns:r="http://schemas.openxmlformats.org/officeDocument/2006/relationships" xmlns:m="http://schemas.openxmlformats.org/officeDocument/2006/math" xmlns:v="urn:schemas-microsoft-com:vml" xmlns:wp14="http://schemas.microsoft.com/office/word/2010/wordprocessingDrawing" xmlns:wp="http://schemas.openxmlformats.org/drawingml/2006/wordprocessingDrawing" xmlns:w10="urn:schemas-microsoft-com:office:word" xmlns:w="http://schemas.openxmlformats.org/wordprocessingml/2006/main" xmlns:w14="http://schemas.microsoft.com/office/word/2010/wordml" xmlns:w15="http://schemas.microsoft.com/office/word/2012/wordml" xmlns:wpg="http://schemas.microsoft.com/office/word/2010/wordprocessingGroup" xmlns:wpi="http://schemas.microsoft.com/office/word/2010/wordprocessingInk" xmlns:wne="http://schemas.microsoft.com/office/word/2006/wordml" xmlns:wps="http://schemas.microsoft.com/office/word/2010/wordprocessingShape" mc:Ignorable="w14 w15 wp14">
   <w:abstractNum w:abstractNumId="0">
     <w:nsid w:val="02BE5F60"/>
     <w:multiLevelType w:val="hybridMultilevel"/>
@@ -3290,7 +4094,7 @@
 </file>
 
 <file path=word/styles.xml><?xml version="1.0" encoding="utf-8"?>
-<w:styles xmlns:mc="http://schemas.openxmlformats.org/markup-compatibility/2006" xmlns:r="http://schemas.openxmlformats.org/officeDocument/2006/relationships" xmlns:w="http://schemas.openxmlformats.org/wordprocessingml/2006/main" xmlns:w14="http://schemas.microsoft.com/office/word/2010/wordml" mc:Ignorable="w14">
+<w:styles xmlns:mc="http://schemas.openxmlformats.org/markup-compatibility/2006" xmlns:r="http://schemas.openxmlformats.org/officeDocument/2006/relationships" xmlns:w="http://schemas.openxmlformats.org/wordprocessingml/2006/main" xmlns:w14="http://schemas.microsoft.com/office/word/2010/wordml" xmlns:w15="http://schemas.microsoft.com/office/word/2012/wordml" mc:Ignorable="w14 w15">
   <w:docDefaults>
     <w:rPrDefault>
       <w:rPr>
@@ -3306,681 +4110,378 @@
       </w:pPr>
     </w:pPrDefault>
   </w:docDefaults>
-  <w:latentStyles w:defLockedState="0" w:defUIPriority="99" w:defSemiHidden="1" w:defUnhideWhenUsed="1" w:defQFormat="0" w:count="276">
-    <w:lsdException w:name="Normal" w:semiHidden="0" w:uiPriority="0" w:unhideWhenUsed="0" w:qFormat="1"/>
-    <w:lsdException w:name="heading 1" w:semiHidden="0" w:uiPriority="9" w:unhideWhenUsed="0" w:qFormat="1"/>
-    <w:lsdException w:name="heading 2" w:uiPriority="9" w:qFormat="1"/>
-    <w:lsdException w:name="heading 3" w:uiPriority="9" w:qFormat="1"/>
-    <w:lsdException w:name="heading 4" w:uiPriority="9" w:qFormat="1"/>
-    <w:lsdException w:name="heading 5" w:uiPriority="9" w:qFormat="1"/>
-    <w:lsdException w:name="heading 6" w:uiPriority="9" w:qFormat="1"/>
-    <w:lsdException w:name="heading 7" w:uiPriority="9" w:qFormat="1"/>
-    <w:lsdException w:name="heading 8" w:uiPriority="9" w:qFormat="1"/>
-    <w:lsdException w:name="heading 9" w:uiPriority="9" w:qFormat="1"/>
-    <w:lsdException w:name="toc 1" w:uiPriority="39"/>
-    <w:lsdException w:name="toc 2" w:uiPriority="39"/>
-    <w:lsdException w:name="toc 3" w:uiPriority="39"/>
-    <w:lsdException w:name="toc 4" w:uiPriority="39"/>
-    <w:lsdException w:name="toc 5" w:uiPriority="39"/>
-    <w:lsdException w:name="toc 6" w:uiPriority="39"/>
-    <w:lsdException w:name="toc 7" w:uiPriority="39"/>
-    <w:lsdException w:name="toc 8" w:uiPriority="39"/>
-    <w:lsdException w:name="toc 9" w:uiPriority="39"/>
-    <w:lsdException w:name="caption" w:uiPriority="35" w:qFormat="1"/>
-    <w:lsdException w:name="Title" w:semiHidden="0" w:uiPriority="10" w:unhideWhenUsed="0" w:qFormat="1"/>
-    <w:lsdException w:name="Default Paragraph Font" w:uiPriority="1"/>
-    <w:lsdException w:name="Subtitle" w:semiHidden="0" w:uiPriority="11" w:unhideWhenUsed="0" w:qFormat="1"/>
-    <w:lsdException w:name="Strong" w:semiHidden="0" w:uiPriority="22" w:unhideWhenUsed="0" w:qFormat="1"/>
-    <w:lsdException w:name="Emphasis" w:semiHidden="0" w:uiPriority="20" w:unhideWhenUsed="0" w:qFormat="1"/>
-    <w:lsdException w:name="Table Grid" w:semiHidden="0" w:uiPriority="39" w:unhideWhenUsed="0"/>
-    <w:lsdException w:name="Note Level 1" w:semiHidden="0" w:unhideWhenUsed="0"/>
-    <w:lsdException w:name="Note Level 2" w:semiHidden="0" w:unhideWhenUsed="0"/>
-    <w:lsdException w:name="Note Level 3" w:semiHidden="0" w:unhideWhenUsed="0"/>
-    <w:lsdException w:name="Note Level 4" w:semiHidden="0" w:unhideWhenUsed="0"/>
-    <w:lsdException w:name="Note Level 5" w:semiHidden="0" w:unhideWhenUsed="0"/>
-    <w:lsdException w:name="Note Level 6" w:semiHidden="0" w:unhideWhenUsed="0"/>
-    <w:lsdException w:name="Note Level 7" w:semiHidden="0" w:unhideWhenUsed="0"/>
-    <w:lsdException w:name="Note Level 8" w:semiHidden="0" w:unhideWhenUsed="0"/>
-    <w:lsdException w:name="Note Level 9" w:semiHidden="0" w:unhideWhenUsed="0"/>
-    <w:lsdException w:name="Placeholder Text" w:unhideWhenUsed="0"/>
-    <w:lsdException w:name="No Spacing" w:semiHidden="0" w:uiPriority="1" w:unhideWhenUsed="0" w:qFormat="1"/>
-    <w:lsdException w:name="Light Shading" w:semiHidden="0" w:uiPriority="60" w:unhideWhenUsed="0"/>
-    <w:lsdException w:name="Light List" w:semiHidden="0" w:uiPriority="61" w:unhideWhenUsed="0"/>
-    <w:lsdException w:name="Light Grid" w:semiHidden="0" w:uiPriority="62" w:unhideWhenUsed="0"/>
-    <w:lsdException w:name="Medium Shading 1" w:semiHidden="0" w:uiPriority="63" w:unhideWhenUsed="0"/>
-    <w:lsdException w:name="Medium Shading 2" w:semiHidden="0" w:uiPriority="64" w:unhideWhenUsed="0"/>
-    <w:lsdException w:name="Medium List 1" w:semiHidden="0" w:uiPriority="65" w:unhideWhenUsed="0"/>
-    <w:lsdException w:name="Medium List 2" w:semiHidden="0" w:uiPriority="66" w:unhideWhenUsed="0"/>
-    <w:lsdException w:name="Medium Grid 1" w:semiHidden="0" w:uiPriority="67" w:unhideWhenUsed="0"/>
-    <w:lsdException w:name="Medium Grid 2" w:semiHidden="0" w:uiPriority="68" w:unhideWhenUsed="0"/>
-    <w:lsdException w:name="Medium Grid 3" w:semiHidden="0" w:uiPriority="69" w:unhideWhenUsed="0"/>
-    <w:lsdException w:name="Dark List" w:semiHidden="0" w:uiPriority="70" w:unhideWhenUsed="0"/>
-    <w:lsdException w:name="Colorful Shading" w:semiHidden="0" w:uiPriority="71" w:unhideWhenUsed="0"/>
-    <w:lsdException w:name="Colorful List" w:semiHidden="0" w:uiPriority="72" w:unhideWhenUsed="0"/>
-    <w:lsdException w:name="Colorful Grid" w:semiHidden="0" w:uiPriority="73" w:unhideWhenUsed="0"/>
-    <w:lsdException w:name="Light Shading Accent 1" w:semiHidden="0" w:uiPriority="60" w:unhideWhenUsed="0"/>
-    <w:lsdException w:name="Light List Accent 1" w:semiHidden="0" w:uiPriority="61" w:unhideWhenUsed="0"/>
-    <w:lsdException w:name="Light Grid Accent 1" w:semiHidden="0" w:uiPriority="62" w:unhideWhenUsed="0"/>
-    <w:lsdException w:name="Medium Shading 1 Accent 1" w:semiHidden="0" w:uiPriority="63" w:unhideWhenUsed="0"/>
-    <w:lsdException w:name="Medium Shading 2 Accent 1" w:semiHidden="0" w:uiPriority="64" w:unhideWhenUsed="0"/>
-    <w:lsdException w:name="Medium List 1 Accent 1" w:semiHidden="0" w:uiPriority="65" w:unhideWhenUsed="0"/>
-    <w:lsdException w:name="Revision" w:unhideWhenUsed="0"/>
-    <w:lsdException w:name="List Paragraph" w:semiHidden="0" w:uiPriority="34" w:unhideWhenUsed="0" w:qFormat="1"/>
-    <w:lsdException w:name="Quote" w:semiHidden="0" w:uiPriority="29" w:unhideWhenUsed="0" w:qFormat="1"/>
-    <w:lsdException w:name="Intense Quote" w:semiHidden="0" w:uiPriority="30" w:unhideWhenUsed="0" w:qFormat="1"/>
-    <w:lsdException w:name="Medium List 2 Accent 1" w:semiHidden="0" w:uiPriority="66" w:unhideWhenUsed="0"/>
-    <w:lsdException w:name="Medium Grid 1 Accent 1" w:semiHidden="0" w:uiPriority="67" w:unhideWhenUsed="0"/>
-    <w:lsdException w:name="Medium Grid 2 Accent 1" w:semiHidden="0" w:uiPriority="68" w:unhideWhenUsed="0"/>
-    <w:lsdException w:name="Medium Grid 3 Accent 1" w:semiHidden="0" w:uiPriority="69" w:unhideWhenUsed="0"/>
-    <w:lsdException w:name="Dark List Accent 1" w:semiHidden="0" w:uiPriority="70" w:unhideWhenUsed="0"/>
-    <w:lsdException w:name="Colorful Shading Accent 1" w:semiHidden="0" w:uiPriority="71" w:unhideWhenUsed="0"/>
-    <w:lsdException w:name="Colorful List Accent 1" w:semiHidden="0" w:uiPriority="72" w:unhideWhenUsed="0"/>
-    <w:lsdException w:name="Colorful Grid Accent 1" w:semiHidden="0" w:uiPriority="73" w:unhideWhenUsed="0"/>
-    <w:lsdException w:name="Light Shading Accent 2" w:semiHidden="0" w:uiPriority="60" w:unhideWhenUsed="0"/>
-    <w:lsdException w:name="Light List Accent 2" w:semiHidden="0" w:uiPriority="61" w:unhideWhenUsed="0"/>
-    <w:lsdException w:name="Light Grid Accent 2" w:semiHidden="0" w:uiPriority="62" w:unhideWhenUsed="0"/>
-    <w:lsdException w:name="Medium Shading 1 Accent 2" w:semiHidden="0" w:uiPriority="63" w:unhideWhenUsed="0"/>
-    <w:lsdException w:name="Medium Shading 2 Accent 2" w:semiHidden="0" w:uiPriority="64" w:unhideWhenUsed="0"/>
-    <w:lsdException w:name="Medium List 1 Accent 2" w:semiHidden="0" w:uiPriority="65" w:unhideWhenUsed="0"/>
-    <w:lsdException w:name="Medium List 2 Accent 2" w:semiHidden="0" w:uiPriority="66" w:unhideWhenUsed="0"/>
-    <w:lsdException w:name="Medium Grid 1 Accent 2" w:semiHidden="0" w:uiPriority="67" w:unhideWhenUsed="0"/>
-    <w:lsdException w:name="Medium Grid 2 Accent 2" w:semiHidden="0" w:uiPriority="68" w:unhideWhenUsed="0"/>
-    <w:lsdException w:name="Medium Grid 3 Accent 2" w:semiHidden="0" w:uiPriority="69" w:unhideWhenUsed="0"/>
-    <w:lsdException w:name="Dark List Accent 2" w:semiHidden="0" w:uiPriority="70" w:unhideWhenUsed="0"/>
-    <w:lsdException w:name="Colorful Shading Accent 2" w:semiHidden="0" w:uiPriority="71" w:unhideWhenUsed="0"/>
-    <w:lsdException w:name="Colorful List Accent 2" w:semiHidden="0" w:uiPriority="72" w:unhideWhenUsed="0"/>
-    <w:lsdException w:name="Colorful Grid Accent 2" w:semiHidden="0" w:uiPriority="73" w:unhideWhenUsed="0"/>
-    <w:lsdException w:name="Light Shading Accent 3" w:semiHidden="0" w:uiPriority="60" w:unhideWhenUsed="0"/>
-    <w:lsdException w:name="Light List Accent 3" w:semiHidden="0" w:uiPriority="61" w:unhideWhenUsed="0"/>
-    <w:lsdException w:name="Light Grid Accent 3" w:semiHidden="0" w:uiPriority="62" w:unhideWhenUsed="0"/>
-    <w:lsdException w:name="Medium Shading 1 Accent 3" w:semiHidden="0" w:uiPriority="63" w:unhideWhenUsed="0"/>
-    <w:lsdException w:name="Medium Shading 2 Accent 3" w:semiHidden="0" w:uiPriority="64" w:unhideWhenUsed="0"/>
-    <w:lsdException w:name="Medium List 1 Accent 3" w:semiHidden="0" w:uiPriority="65" w:unhideWhenUsed="0"/>
-    <w:lsdException w:name="Medium List 2 Accent 3" w:semiHidden="0" w:uiPriority="66" w:unhideWhenUsed="0"/>
-    <w:lsdException w:name="Medium Grid 1 Accent 3" w:semiHidden="0" w:uiPriority="67" w:unhideWhenUsed="0"/>
-    <w:lsdException w:name="Medium Grid 2 Accent 3" w:semiHidden="0" w:uiPriority="68" w:unhideWhenUsed="0"/>
-    <w:lsdException w:name="Medium Grid 3 Accent 3" w:semiHidden="0" w:uiPriority="69" w:unhideWhenUsed="0"/>
-    <w:lsdException w:name="Dark List Accent 3" w:semiHidden="0" w:uiPriority="70" w:unhideWhenUsed="0"/>
-    <w:lsdException w:name="Colorful Shading Accent 3" w:semiHidden="0" w:uiPriority="71" w:unhideWhenUsed="0"/>
-    <w:lsdException w:name="Colorful List Accent 3" w:semiHidden="0" w:uiPriority="72" w:unhideWhenUsed="0"/>
-    <w:lsdException w:name="Colorful Grid Accent 3" w:semiHidden="0" w:uiPriority="73" w:unhideWhenUsed="0"/>
-    <w:lsdException w:name="Light Shading Accent 4" w:semiHidden="0" w:uiPriority="60" w:unhideWhenUsed="0"/>
-    <w:lsdException w:name="Light List Accent 4" w:semiHidden="0" w:uiPriority="61" w:unhideWhenUsed="0"/>
-    <w:lsdException w:name="Light Grid Accent 4" w:semiHidden="0" w:uiPriority="62" w:unhideWhenUsed="0"/>
-    <w:lsdException w:name="Medium Shading 1 Accent 4" w:semiHidden="0" w:uiPriority="63" w:unhideWhenUsed="0"/>
-    <w:lsdException w:name="Medium Shading 2 Accent 4" w:semiHidden="0" w:uiPriority="64" w:unhideWhenUsed="0"/>
-    <w:lsdException w:name="Medium List 1 Accent 4" w:semiHidden="0" w:uiPriority="65" w:unhideWhenUsed="0"/>
-    <w:lsdException w:name="Medium List 2 Accent 4" w:semiHidden="0" w:uiPriority="66" w:unhideWhenUsed="0"/>
-    <w:lsdException w:name="Medium Grid 1 Accent 4" w:semiHidden="0" w:uiPriority="67" w:unhideWhenUsed="0"/>
-    <w:lsdException w:name="Medium Grid 2 Accent 4" w:semiHidden="0" w:uiPriority="68" w:unhideWhenUsed="0"/>
-    <w:lsdException w:name="Medium Grid 3 Accent 4" w:semiHidden="0" w:uiPriority="69" w:unhideWhenUsed="0"/>
-    <w:lsdException w:name="Dark List Accent 4" w:semiHidden="0" w:uiPriority="70" w:unhideWhenUsed="0"/>
-    <w:lsdException w:name="Colorful Shading Accent 4" w:semiHidden="0" w:uiPriority="71" w:unhideWhenUsed="0"/>
-    <w:lsdException w:name="Colorful List Accent 4" w:semiHidden="0" w:uiPriority="72" w:unhideWhenUsed="0"/>
-    <w:lsdException w:name="Colorful Grid Accent 4" w:semiHidden="0" w:uiPriority="73" w:unhideWhenUsed="0"/>
-    <w:lsdException w:name="Light Shading Accent 5" w:semiHidden="0" w:uiPriority="60" w:unhideWhenUsed="0"/>
-    <w:lsdException w:name="Light List Accent 5" w:semiHidden="0" w:uiPriority="61" w:unhideWhenUsed="0"/>
-    <w:lsdException w:name="Light Grid Accent 5" w:semiHidden="0" w:uiPriority="62" w:unhideWhenUsed="0"/>
-    <w:lsdException w:name="Medium Shading 1 Accent 5" w:semiHidden="0" w:uiPriority="63" w:unhideWhenUsed="0"/>
-    <w:lsdException w:name="Medium Shading 2 Accent 5" w:semiHidden="0" w:uiPriority="64" w:unhideWhenUsed="0"/>
-    <w:lsdException w:name="Medium List 1 Accent 5" w:semiHidden="0" w:uiPriority="65" w:unhideWhenUsed="0"/>
-    <w:lsdException w:name="Medium List 2 Accent 5" w:semiHidden="0" w:uiPriority="66" w:unhideWhenUsed="0"/>
-    <w:lsdException w:name="Medium Grid 1 Accent 5" w:semiHidden="0" w:uiPriority="67" w:unhideWhenUsed="0"/>
-    <w:lsdException w:name="Medium Grid 2 Accent 5" w:semiHidden="0" w:uiPriority="68" w:unhideWhenUsed="0"/>
-    <w:lsdException w:name="Medium Grid 3 Accent 5" w:semiHidden="0" w:uiPriority="69" w:unhideWhenUsed="0"/>
-    <w:lsdException w:name="Dark List Accent 5" w:semiHidden="0" w:uiPriority="70" w:unhideWhenUsed="0"/>
-    <w:lsdException w:name="Colorful Shading Accent 5" w:semiHidden="0" w:uiPriority="71" w:unhideWhenUsed="0"/>
-    <w:lsdException w:name="Colorful List Accent 5" w:semiHidden="0" w:uiPriority="72" w:unhideWhenUsed="0"/>
-    <w:lsdException w:name="Colorful Grid Accent 5" w:semiHidden="0" w:uiPriority="73" w:unhideWhenUsed="0"/>
-    <w:lsdException w:name="Light Shading Accent 6" w:semiHidden="0" w:uiPriority="60" w:unhideWhenUsed="0"/>
-    <w:lsdException w:name="Light List Accent 6" w:semiHidden="0" w:uiPriority="61" w:unhideWhenUsed="0"/>
-    <w:lsdException w:name="Light Grid Accent 6" w:semiHidden="0" w:uiPriority="62" w:unhideWhenUsed="0"/>
-    <w:lsdException w:name="Medium Shading 1 Accent 6" w:semiHidden="0" w:uiPriority="63" w:unhideWhenUsed="0"/>
-    <w:lsdException w:name="Medium Shading 2 Accent 6" w:semiHidden="0" w:uiPriority="64" w:unhideWhenUsed="0"/>
-    <w:lsdException w:name="Medium List 1 Accent 6" w:semiHidden="0" w:uiPriority="65" w:unhideWhenUsed="0"/>
-    <w:lsdException w:name="Medium List 2 Accent 6" w:semiHidden="0" w:uiPriority="66" w:unhideWhenUsed="0"/>
-    <w:lsdException w:name="Medium Grid 1 Accent 6" w:semiHidden="0" w:uiPriority="67" w:unhideWhenUsed="0"/>
-    <w:lsdException w:name="Medium Grid 2 Accent 6" w:semiHidden="0" w:uiPriority="68" w:unhideWhenUsed="0"/>
-    <w:lsdException w:name="Medium Grid 3 Accent 6" w:semiHidden="0" w:uiPriority="69" w:unhideWhenUsed="0"/>
-    <w:lsdException w:name="Dark List Accent 6" w:semiHidden="0" w:uiPriority="70" w:unhideWhenUsed="0"/>
-    <w:lsdException w:name="Colorful Shading Accent 6" w:semiHidden="0" w:uiPriority="71" w:unhideWhenUsed="0"/>
-    <w:lsdException w:name="Colorful List Accent 6" w:semiHidden="0" w:uiPriority="72" w:unhideWhenUsed="0"/>
-    <w:lsdException w:name="Colorful Grid Accent 6" w:semiHidden="0" w:uiPriority="73" w:unhideWhenUsed="0"/>
-    <w:lsdException w:name="Subtle Emphasis" w:semiHidden="0" w:uiPriority="19" w:unhideWhenUsed="0" w:qFormat="1"/>
-    <w:lsdException w:name="Intense Emphasis" w:semiHidden="0" w:uiPriority="21" w:unhideWhenUsed="0" w:qFormat="1"/>
-    <w:lsdException w:name="Subtle Reference" w:semiHidden="0" w:uiPriority="31" w:unhideWhenUsed="0" w:qFormat="1"/>
-    <w:lsdException w:name="Intense Reference" w:semiHidden="0" w:uiPriority="32" w:unhideWhenUsed="0" w:qFormat="1"/>
-    <w:lsdException w:name="Book Title" w:semiHidden="0" w:uiPriority="33" w:unhideWhenUsed="0" w:qFormat="1"/>
-    <w:lsdException w:name="Bibliography" w:uiPriority="37"/>
-    <w:lsdException w:name="TOC Heading" w:uiPriority="39" w:qFormat="1"/>
-  </w:latentStyles>
-  <w:style w:type="paragraph" w:default="1" w:styleId="Normal">
-    <w:name w:val="Normal"/>
-    <w:qFormat/>
-    <w:rsid w:val="0068181D"/>
-    <w:rPr>
-      <w:rFonts w:ascii="Segoe UI" w:hAnsi="Segoe UI"/>
-      <w:color w:val="000000" w:themeColor="text1"/>
-    </w:rPr>
-  </w:style>
-  <w:style w:type="paragraph" w:styleId="Heading1">
-    <w:name w:val="heading 1"/>
-    <w:basedOn w:val="Normal"/>
-    <w:next w:val="Normal"/>
-    <w:link w:val="Heading1Char"/>
-    <w:uiPriority w:val="9"/>
-    <w:qFormat/>
-    <w:rsid w:val="0068181D"/>
-    <w:pPr>
-      <w:keepNext/>
-      <w:keepLines/>
-      <w:spacing w:before="240" w:after="0"/>
-      <w:outlineLvl w:val="0"/>
-    </w:pPr>
-    <w:rPr>
-      <w:rFonts w:eastAsiaTheme="majorEastAsia" w:cstheme="majorBidi"/>
-      <w:sz w:val="32"/>
-      <w:szCs w:val="32"/>
-    </w:rPr>
-  </w:style>
-  <w:style w:type="paragraph" w:styleId="Heading2">
-    <w:name w:val="heading 2"/>
-    <w:basedOn w:val="Normal"/>
-    <w:next w:val="Normal"/>
-    <w:link w:val="Heading2Char"/>
-    <w:uiPriority w:val="9"/>
-    <w:unhideWhenUsed/>
-    <w:qFormat/>
-    <w:rsid w:val="004A4649"/>
-    <w:pPr>
-      <w:keepNext/>
-      <w:keepLines/>
-      <w:pBdr>
-        <w:bottom w:val="single" w:sz="4" w:space="1" w:color="auto"/>
-      </w:pBdr>
-      <w:spacing w:before="40" w:after="0"/>
-      <w:outlineLvl w:val="1"/>
-    </w:pPr>
-    <w:rPr>
-      <w:rFonts w:eastAsiaTheme="majorEastAsia" w:cstheme="majorBidi"/>
-      <w:sz w:val="36"/>
-      <w:szCs w:val="26"/>
-    </w:rPr>
-  </w:style>
-  <w:style w:type="character" w:default="1" w:styleId="DefaultParagraphFont">
-    <w:name w:val="Default Paragraph Font"/>
-    <w:uiPriority w:val="1"/>
-    <w:semiHidden/>
-    <w:unhideWhenUsed/>
-  </w:style>
-  <w:style w:type="table" w:default="1" w:styleId="TableNormal">
-    <w:name w:val="Normal Table"/>
-    <w:uiPriority w:val="99"/>
-    <w:semiHidden/>
-    <w:unhideWhenUsed/>
-    <w:tblPr>
-      <w:tblInd w:w="0" w:type="dxa"/>
-      <w:tblCellMar>
-        <w:top w:w="0" w:type="dxa"/>
-        <w:left w:w="108" w:type="dxa"/>
-        <w:bottom w:w="0" w:type="dxa"/>
-        <w:right w:w="108" w:type="dxa"/>
-      </w:tblCellMar>
-    </w:tblPr>
-  </w:style>
-  <w:style w:type="numbering" w:default="1" w:styleId="NoList">
-    <w:name w:val="No List"/>
-    <w:uiPriority w:val="99"/>
-    <w:semiHidden/>
-    <w:unhideWhenUsed/>
-  </w:style>
-  <w:style w:type="character" w:customStyle="1" w:styleId="Heading1Char">
-    <w:name w:val="Heading 1 Char"/>
-    <w:basedOn w:val="DefaultParagraphFont"/>
-    <w:link w:val="Heading1"/>
-    <w:uiPriority w:val="9"/>
-    <w:rsid w:val="0068181D"/>
-    <w:rPr>
-      <w:rFonts w:ascii="Segoe UI" w:eastAsiaTheme="majorEastAsia" w:hAnsi="Segoe UI" w:cstheme="majorBidi"/>
-      <w:color w:val="000000" w:themeColor="text1"/>
-      <w:sz w:val="32"/>
-      <w:szCs w:val="32"/>
-    </w:rPr>
-  </w:style>
-  <w:style w:type="character" w:customStyle="1" w:styleId="Heading2Char">
-    <w:name w:val="Heading 2 Char"/>
-    <w:basedOn w:val="DefaultParagraphFont"/>
-    <w:link w:val="Heading2"/>
-    <w:uiPriority w:val="9"/>
-    <w:rsid w:val="004A4649"/>
-    <w:rPr>
-      <w:rFonts w:ascii="Segoe UI" w:eastAsiaTheme="majorEastAsia" w:hAnsi="Segoe UI" w:cstheme="majorBidi"/>
-      <w:color w:val="000000" w:themeColor="text1"/>
-      <w:sz w:val="36"/>
-      <w:szCs w:val="26"/>
-    </w:rPr>
-  </w:style>
-  <w:style w:type="paragraph" w:styleId="Subtitle">
-    <w:name w:val="Subtitle"/>
-    <w:basedOn w:val="Normal"/>
-    <w:next w:val="Normal"/>
-    <w:link w:val="SubtitleChar"/>
-    <w:uiPriority w:val="11"/>
-    <w:qFormat/>
-    <w:rsid w:val="0068181D"/>
-    <w:pPr>
-      <w:numPr>
-        <w:ilvl w:val="1"/>
-      </w:numPr>
-    </w:pPr>
-    <w:rPr>
-      <w:rFonts w:asciiTheme="minorHAnsi" w:eastAsiaTheme="minorEastAsia" w:hAnsiTheme="minorHAnsi"/>
-      <w:color w:val="5A5A5A" w:themeColor="text1" w:themeTint="A5"/>
-      <w:spacing w:val="15"/>
-    </w:rPr>
-  </w:style>
-  <w:style w:type="character" w:customStyle="1" w:styleId="SubtitleChar">
-    <w:name w:val="Subtitle Char"/>
-    <w:basedOn w:val="DefaultParagraphFont"/>
-    <w:link w:val="Subtitle"/>
-    <w:uiPriority w:val="11"/>
-    <w:rsid w:val="0068181D"/>
-    <w:rPr>
-      <w:rFonts w:eastAsiaTheme="minorEastAsia"/>
-      <w:color w:val="5A5A5A" w:themeColor="text1" w:themeTint="A5"/>
-      <w:spacing w:val="15"/>
-    </w:rPr>
-  </w:style>
-  <w:style w:type="paragraph" w:styleId="ListParagraph">
-    <w:name w:val="List Paragraph"/>
-    <w:basedOn w:val="Normal"/>
-    <w:uiPriority w:val="34"/>
-    <w:qFormat/>
-    <w:rsid w:val="0068181D"/>
-    <w:pPr>
-      <w:ind w:left="720"/>
-      <w:contextualSpacing/>
-    </w:pPr>
-  </w:style>
-  <w:style w:type="paragraph" w:styleId="Title">
-    <w:name w:val="Title"/>
-    <w:basedOn w:val="Normal"/>
-    <w:next w:val="Normal"/>
-    <w:link w:val="TitleChar"/>
-    <w:uiPriority w:val="10"/>
-    <w:qFormat/>
-    <w:rsid w:val="00DA24C3"/>
-    <w:pPr>
-      <w:spacing w:after="0" w:line="240" w:lineRule="auto"/>
-      <w:contextualSpacing/>
-    </w:pPr>
-    <w:rPr>
-      <w:rFonts w:asciiTheme="majorHAnsi" w:eastAsiaTheme="majorEastAsia" w:hAnsiTheme="majorHAnsi" w:cstheme="majorBidi"/>
-      <w:color w:val="auto"/>
-      <w:spacing w:val="-10"/>
-      <w:kern w:val="28"/>
-      <w:sz w:val="56"/>
-      <w:szCs w:val="56"/>
-    </w:rPr>
-  </w:style>
-  <w:style w:type="character" w:customStyle="1" w:styleId="TitleChar">
-    <w:name w:val="Title Char"/>
-    <w:basedOn w:val="DefaultParagraphFont"/>
-    <w:link w:val="Title"/>
-    <w:uiPriority w:val="10"/>
-    <w:rsid w:val="00DA24C3"/>
-    <w:rPr>
-      <w:rFonts w:asciiTheme="majorHAnsi" w:eastAsiaTheme="majorEastAsia" w:hAnsiTheme="majorHAnsi" w:cstheme="majorBidi"/>
-      <w:spacing w:val="-10"/>
-      <w:kern w:val="28"/>
-      <w:sz w:val="56"/>
-      <w:szCs w:val="56"/>
-    </w:rPr>
-  </w:style>
-  <w:style w:type="paragraph" w:customStyle="1" w:styleId="Code">
-    <w:name w:val="Code"/>
-    <w:basedOn w:val="Normal"/>
-    <w:link w:val="CodeChar"/>
-    <w:qFormat/>
-    <w:rsid w:val="00371E52"/>
-    <w:pPr>
-      <w:pBdr>
-        <w:top w:val="single" w:sz="8" w:space="12" w:color="auto"/>
-        <w:left w:val="single" w:sz="8" w:space="12" w:color="auto"/>
-        <w:bottom w:val="single" w:sz="8" w:space="12" w:color="auto"/>
-        <w:right w:val="single" w:sz="8" w:space="12" w:color="auto"/>
-      </w:pBdr>
-      <w:shd w:val="clear" w:color="auto" w:fill="F2F2F2" w:themeFill="background1" w:themeFillShade="F2"/>
-      <w:spacing w:after="0" w:line="216" w:lineRule="auto"/>
-      <w:ind w:left="144" w:right="144"/>
-    </w:pPr>
-    <w:rPr>
-      <w:rFonts w:ascii="Consolas" w:hAnsi="Consolas"/>
-      <w:noProof/>
-      <w:sz w:val="18"/>
-    </w:rPr>
-  </w:style>
-  <w:style w:type="character" w:styleId="Hyperlink">
-    <w:name w:val="Hyperlink"/>
-    <w:basedOn w:val="DefaultParagraphFont"/>
-    <w:uiPriority w:val="99"/>
-    <w:unhideWhenUsed/>
-    <w:rsid w:val="008E428E"/>
-    <w:rPr>
-      <w:color w:val="0563C1" w:themeColor="hyperlink"/>
-      <w:u w:val="single"/>
-    </w:rPr>
-  </w:style>
-  <w:style w:type="character" w:customStyle="1" w:styleId="CodeChar">
-    <w:name w:val="Code Char"/>
-    <w:basedOn w:val="DefaultParagraphFont"/>
-    <w:link w:val="Code"/>
-    <w:rsid w:val="00371E52"/>
-    <w:rPr>
-      <w:rFonts w:ascii="Consolas" w:hAnsi="Consolas"/>
-      <w:noProof/>
-      <w:color w:val="000000" w:themeColor="text1"/>
-      <w:sz w:val="18"/>
-      <w:shd w:val="clear" w:color="auto" w:fill="F2F2F2" w:themeFill="background1" w:themeFillShade="F2"/>
-    </w:rPr>
-  </w:style>
-  <w:style w:type="paragraph" w:styleId="NoSpacing">
-    <w:name w:val="No Spacing"/>
-    <w:uiPriority w:val="1"/>
-    <w:qFormat/>
-    <w:rsid w:val="00B13EF6"/>
-    <w:pPr>
-      <w:spacing w:after="0" w:line="240" w:lineRule="auto"/>
-    </w:pPr>
-    <w:rPr>
-      <w:rFonts w:ascii="Segoe UI" w:hAnsi="Segoe UI"/>
-      <w:color w:val="000000" w:themeColor="text1"/>
-    </w:rPr>
-  </w:style>
-  <w:style w:type="paragraph" w:styleId="BalloonText">
-    <w:name w:val="Balloon Text"/>
-    <w:basedOn w:val="Normal"/>
-    <w:link w:val="BalloonTextChar"/>
-    <w:uiPriority w:val="99"/>
-    <w:semiHidden/>
-    <w:unhideWhenUsed/>
-    <w:rsid w:val="00A30889"/>
-    <w:pPr>
-      <w:spacing w:after="0" w:line="240" w:lineRule="auto"/>
-    </w:pPr>
-    <w:rPr>
-      <w:rFonts w:ascii="Lucida Grande" w:hAnsi="Lucida Grande" w:cs="Lucida Grande"/>
-      <w:sz w:val="18"/>
-      <w:szCs w:val="18"/>
-    </w:rPr>
-  </w:style>
-  <w:style w:type="character" w:customStyle="1" w:styleId="BalloonTextChar">
-    <w:name w:val="Balloon Text Char"/>
-    <w:basedOn w:val="DefaultParagraphFont"/>
-    <w:link w:val="BalloonText"/>
-    <w:uiPriority w:val="99"/>
-    <w:semiHidden/>
-    <w:rsid w:val="00A30889"/>
-    <w:rPr>
-      <w:rFonts w:ascii="Lucida Grande" w:hAnsi="Lucida Grande" w:cs="Lucida Grande"/>
-      <w:color w:val="000000" w:themeColor="text1"/>
-      <w:sz w:val="18"/>
-      <w:szCs w:val="18"/>
-    </w:rPr>
-  </w:style>
-  <w:style w:type="character" w:styleId="FollowedHyperlink">
-    <w:name w:val="FollowedHyperlink"/>
-    <w:basedOn w:val="DefaultParagraphFont"/>
-    <w:uiPriority w:val="99"/>
-    <w:semiHidden/>
-    <w:unhideWhenUsed/>
-    <w:rsid w:val="00A30889"/>
-    <w:rPr>
-      <w:color w:val="954F72" w:themeColor="followedHyperlink"/>
-      <w:u w:val="single"/>
-    </w:rPr>
-  </w:style>
-  <w:style w:type="character" w:styleId="CommentReference">
-    <w:name w:val="annotation reference"/>
-    <w:basedOn w:val="DefaultParagraphFont"/>
-    <w:uiPriority w:val="99"/>
-    <w:semiHidden/>
-    <w:unhideWhenUsed/>
-    <w:rsid w:val="00636315"/>
-    <w:rPr>
-      <w:sz w:val="18"/>
-      <w:szCs w:val="18"/>
-    </w:rPr>
-  </w:style>
-  <w:style w:type="paragraph" w:styleId="CommentText">
-    <w:name w:val="annotation text"/>
-    <w:basedOn w:val="Normal"/>
-    <w:link w:val="CommentTextChar"/>
-    <w:uiPriority w:val="99"/>
-    <w:semiHidden/>
-    <w:unhideWhenUsed/>
-    <w:rsid w:val="00636315"/>
-    <w:pPr>
-      <w:spacing w:line="240" w:lineRule="auto"/>
-    </w:pPr>
-    <w:rPr>
-      <w:sz w:val="24"/>
-      <w:szCs w:val="24"/>
-    </w:rPr>
-  </w:style>
-  <w:style w:type="character" w:customStyle="1" w:styleId="CommentTextChar">
-    <w:name w:val="Comment Text Char"/>
-    <w:basedOn w:val="DefaultParagraphFont"/>
-    <w:link w:val="CommentText"/>
-    <w:uiPriority w:val="99"/>
-    <w:semiHidden/>
-    <w:rsid w:val="00636315"/>
-    <w:rPr>
-      <w:rFonts w:ascii="Segoe UI" w:hAnsi="Segoe UI"/>
-      <w:color w:val="000000" w:themeColor="text1"/>
-      <w:sz w:val="24"/>
-      <w:szCs w:val="24"/>
-    </w:rPr>
-  </w:style>
-  <w:style w:type="paragraph" w:styleId="CommentSubject">
-    <w:name w:val="annotation subject"/>
-    <w:basedOn w:val="CommentText"/>
-    <w:next w:val="CommentText"/>
-    <w:link w:val="CommentSubjectChar"/>
-    <w:uiPriority w:val="99"/>
-    <w:semiHidden/>
-    <w:unhideWhenUsed/>
-    <w:rsid w:val="00636315"/>
-    <w:rPr>
-      <w:b/>
-      <w:bCs/>
-      <w:sz w:val="20"/>
-      <w:szCs w:val="20"/>
-    </w:rPr>
-  </w:style>
-  <w:style w:type="character" w:customStyle="1" w:styleId="CommentSubjectChar">
-    <w:name w:val="Comment Subject Char"/>
-    <w:basedOn w:val="CommentTextChar"/>
-    <w:link w:val="CommentSubject"/>
-    <w:uiPriority w:val="99"/>
-    <w:semiHidden/>
-    <w:rsid w:val="00636315"/>
-    <w:rPr>
-      <w:rFonts w:ascii="Segoe UI" w:hAnsi="Segoe UI"/>
-      <w:b/>
-      <w:bCs/>
-      <w:color w:val="000000" w:themeColor="text1"/>
-      <w:sz w:val="20"/>
-      <w:szCs w:val="20"/>
-    </w:rPr>
-  </w:style>
-</w:styles>
-</file>
-
-<file path=word/stylesWithEffects.xml><?xml version="1.0" encoding="utf-8"?>
-<w:styles xmlns:wpc="http://schemas.microsoft.com/office/word/2010/wordprocessingCanvas" xmlns:mo="http://schemas.microsoft.com/office/mac/office/2008/main" xmlns:mc="http://schemas.openxmlformats.org/markup-compatibility/2006" xmlns:mv="urn:schemas-microsoft-com:mac:vml" xmlns:o="urn:schemas-microsoft-com:office:office" xmlns:r="http://schemas.openxmlformats.org/officeDocument/2006/relationships" xmlns:m="http://schemas.openxmlformats.org/officeDocument/2006/math" xmlns:v="urn:schemas-microsoft-com:vml" xmlns:wp14="http://schemas.microsoft.com/office/word/2010/wordprocessingDrawing" xmlns:wp="http://schemas.openxmlformats.org/drawingml/2006/wordprocessingDrawing" xmlns:w10="urn:schemas-microsoft-com:office:word" xmlns:w="http://schemas.openxmlformats.org/wordprocessingml/2006/main" xmlns:w14="http://schemas.microsoft.com/office/word/2010/wordml" xmlns:wpg="http://schemas.microsoft.com/office/word/2010/wordprocessingGroup" xmlns:wpi="http://schemas.microsoft.com/office/word/2010/wordprocessingInk" xmlns:wne="http://schemas.microsoft.com/office/word/2006/wordml" xmlns:wps="http://schemas.microsoft.com/office/word/2010/wordprocessingShape" mc:Ignorable="w14 wp14">
-  <w:docDefaults>
-    <w:rPrDefault>
-      <w:rPr>
-        <w:rFonts w:asciiTheme="minorHAnsi" w:eastAsiaTheme="minorHAnsi" w:hAnsiTheme="minorHAnsi" w:cstheme="minorBidi"/>
-        <w:sz w:val="22"/>
-        <w:szCs w:val="22"/>
-        <w:lang w:val="en-US" w:eastAsia="en-US" w:bidi="ar-SA"/>
-      </w:rPr>
-    </w:rPrDefault>
-    <w:pPrDefault>
-      <w:pPr>
-        <w:spacing w:after="160" w:line="259" w:lineRule="auto"/>
-      </w:pPr>
-    </w:pPrDefault>
-  </w:docDefaults>
-  <w:latentStyles w:defLockedState="0" w:defUIPriority="99" w:defSemiHidden="1" w:defUnhideWhenUsed="1" w:defQFormat="0" w:count="276">
-    <w:lsdException w:name="Normal" w:semiHidden="0" w:uiPriority="0" w:unhideWhenUsed="0" w:qFormat="1"/>
-    <w:lsdException w:name="heading 1" w:semiHidden="0" w:uiPriority="9" w:unhideWhenUsed="0" w:qFormat="1"/>
-    <w:lsdException w:name="heading 2" w:uiPriority="9" w:qFormat="1"/>
-    <w:lsdException w:name="heading 3" w:uiPriority="9" w:qFormat="1"/>
-    <w:lsdException w:name="heading 4" w:uiPriority="9" w:qFormat="1"/>
-    <w:lsdException w:name="heading 5" w:uiPriority="9" w:qFormat="1"/>
-    <w:lsdException w:name="heading 6" w:uiPriority="9" w:qFormat="1"/>
-    <w:lsdException w:name="heading 7" w:uiPriority="9" w:qFormat="1"/>
-    <w:lsdException w:name="heading 8" w:uiPriority="9" w:qFormat="1"/>
-    <w:lsdException w:name="heading 9" w:uiPriority="9" w:qFormat="1"/>
-    <w:lsdException w:name="toc 1" w:uiPriority="39"/>
-    <w:lsdException w:name="toc 2" w:uiPriority="39"/>
-    <w:lsdException w:name="toc 3" w:uiPriority="39"/>
-    <w:lsdException w:name="toc 4" w:uiPriority="39"/>
-    <w:lsdException w:name="toc 5" w:uiPriority="39"/>
-    <w:lsdException w:name="toc 6" w:uiPriority="39"/>
-    <w:lsdException w:name="toc 7" w:uiPriority="39"/>
-    <w:lsdException w:name="toc 8" w:uiPriority="39"/>
-    <w:lsdException w:name="toc 9" w:uiPriority="39"/>
-    <w:lsdException w:name="caption" w:uiPriority="35" w:qFormat="1"/>
-    <w:lsdException w:name="Title" w:semiHidden="0" w:uiPriority="10" w:unhideWhenUsed="0" w:qFormat="1"/>
-    <w:lsdException w:name="Default Paragraph Font" w:uiPriority="1"/>
-    <w:lsdException w:name="Subtitle" w:semiHidden="0" w:uiPriority="11" w:unhideWhenUsed="0" w:qFormat="1"/>
-    <w:lsdException w:name="Strong" w:semiHidden="0" w:uiPriority="22" w:unhideWhenUsed="0" w:qFormat="1"/>
-    <w:lsdException w:name="Emphasis" w:semiHidden="0" w:uiPriority="20" w:unhideWhenUsed="0" w:qFormat="1"/>
-    <w:lsdException w:name="Table Grid" w:semiHidden="0" w:uiPriority="39" w:unhideWhenUsed="0"/>
-    <w:lsdException w:name="Note Level 1" w:semiHidden="0" w:unhideWhenUsed="0"/>
-    <w:lsdException w:name="Note Level 2" w:semiHidden="0" w:unhideWhenUsed="0"/>
-    <w:lsdException w:name="Note Level 3" w:semiHidden="0" w:unhideWhenUsed="0"/>
-    <w:lsdException w:name="Note Level 4" w:semiHidden="0" w:unhideWhenUsed="0"/>
-    <w:lsdException w:name="Note Level 5" w:semiHidden="0" w:unhideWhenUsed="0"/>
-    <w:lsdException w:name="Note Level 6" w:semiHidden="0" w:unhideWhenUsed="0"/>
-    <w:lsdException w:name="Note Level 7" w:semiHidden="0" w:unhideWhenUsed="0"/>
-    <w:lsdException w:name="Note Level 8" w:semiHidden="0" w:unhideWhenUsed="0"/>
-    <w:lsdException w:name="Note Level 9" w:semiHidden="0" w:unhideWhenUsed="0"/>
-    <w:lsdException w:name="Placeholder Text" w:unhideWhenUsed="0"/>
-    <w:lsdException w:name="No Spacing" w:semiHidden="0" w:uiPriority="1" w:unhideWhenUsed="0" w:qFormat="1"/>
-    <w:lsdException w:name="Light Shading" w:semiHidden="0" w:uiPriority="60" w:unhideWhenUsed="0"/>
-    <w:lsdException w:name="Light List" w:semiHidden="0" w:uiPriority="61" w:unhideWhenUsed="0"/>
-    <w:lsdException w:name="Light Grid" w:semiHidden="0" w:uiPriority="62" w:unhideWhenUsed="0"/>
-    <w:lsdException w:name="Medium Shading 1" w:semiHidden="0" w:uiPriority="63" w:unhideWhenUsed="0"/>
-    <w:lsdException w:name="Medium Shading 2" w:semiHidden="0" w:uiPriority="64" w:unhideWhenUsed="0"/>
-    <w:lsdException w:name="Medium List 1" w:semiHidden="0" w:uiPriority="65" w:unhideWhenUsed="0"/>
-    <w:lsdException w:name="Medium List 2" w:semiHidden="0" w:uiPriority="66" w:unhideWhenUsed="0"/>
-    <w:lsdException w:name="Medium Grid 1" w:semiHidden="0" w:uiPriority="67" w:unhideWhenUsed="0"/>
-    <w:lsdException w:name="Medium Grid 2" w:semiHidden="0" w:uiPriority="68" w:unhideWhenUsed="0"/>
-    <w:lsdException w:name="Medium Grid 3" w:semiHidden="0" w:uiPriority="69" w:unhideWhenUsed="0"/>
-    <w:lsdException w:name="Dark List" w:semiHidden="0" w:uiPriority="70" w:unhideWhenUsed="0"/>
-    <w:lsdException w:name="Colorful Shading" w:semiHidden="0" w:uiPriority="71" w:unhideWhenUsed="0"/>
-    <w:lsdException w:name="Colorful List" w:semiHidden="0" w:uiPriority="72" w:unhideWhenUsed="0"/>
-    <w:lsdException w:name="Colorful Grid" w:semiHidden="0" w:uiPriority="73" w:unhideWhenUsed="0"/>
-    <w:lsdException w:name="Light Shading Accent 1" w:semiHidden="0" w:uiPriority="60" w:unhideWhenUsed="0"/>
-    <w:lsdException w:name="Light List Accent 1" w:semiHidden="0" w:uiPriority="61" w:unhideWhenUsed="0"/>
-    <w:lsdException w:name="Light Grid Accent 1" w:semiHidden="0" w:uiPriority="62" w:unhideWhenUsed="0"/>
-    <w:lsdException w:name="Medium Shading 1 Accent 1" w:semiHidden="0" w:uiPriority="63" w:unhideWhenUsed="0"/>
-    <w:lsdException w:name="Medium Shading 2 Accent 1" w:semiHidden="0" w:uiPriority="64" w:unhideWhenUsed="0"/>
-    <w:lsdException w:name="Medium List 1 Accent 1" w:semiHidden="0" w:uiPriority="65" w:unhideWhenUsed="0"/>
-    <w:lsdException w:name="Revision" w:unhideWhenUsed="0"/>
-    <w:lsdException w:name="List Paragraph" w:semiHidden="0" w:uiPriority="34" w:unhideWhenUsed="0" w:qFormat="1"/>
-    <w:lsdException w:name="Quote" w:semiHidden="0" w:uiPriority="29" w:unhideWhenUsed="0" w:qFormat="1"/>
-    <w:lsdException w:name="Intense Quote" w:semiHidden="0" w:uiPriority="30" w:unhideWhenUsed="0" w:qFormat="1"/>
-    <w:lsdException w:name="Medium List 2 Accent 1" w:semiHidden="0" w:uiPriority="66" w:unhideWhenUsed="0"/>
-    <w:lsdException w:name="Medium Grid 1 Accent 1" w:semiHidden="0" w:uiPriority="67" w:unhideWhenUsed="0"/>
-    <w:lsdException w:name="Medium Grid 2 Accent 1" w:semiHidden="0" w:uiPriority="68" w:unhideWhenUsed="0"/>
-    <w:lsdException w:name="Medium Grid 3 Accent 1" w:semiHidden="0" w:uiPriority="69" w:unhideWhenUsed="0"/>
-    <w:lsdException w:name="Dark List Accent 1" w:semiHidden="0" w:uiPriority="70" w:unhideWhenUsed="0"/>
-    <w:lsdException w:name="Colorful Shading Accent 1" w:semiHidden="0" w:uiPriority="71" w:unhideWhenUsed="0"/>
-    <w:lsdException w:name="Colorful List Accent 1" w:semiHidden="0" w:uiPriority="72" w:unhideWhenUsed="0"/>
-    <w:lsdException w:name="Colorful Grid Accent 1" w:semiHidden="0" w:uiPriority="73" w:unhideWhenUsed="0"/>
-    <w:lsdException w:name="Light Shading Accent 2" w:semiHidden="0" w:uiPriority="60" w:unhideWhenUsed="0"/>
-    <w:lsdException w:name="Light List Accent 2" w:semiHidden="0" w:uiPriority="61" w:unhideWhenUsed="0"/>
-    <w:lsdException w:name="Light Grid Accent 2" w:semiHidden="0" w:uiPriority="62" w:unhideWhenUsed="0"/>
-    <w:lsdException w:name="Medium Shading 1 Accent 2" w:semiHidden="0" w:uiPriority="63" w:unhideWhenUsed="0"/>
-    <w:lsdException w:name="Medium Shading 2 Accent 2" w:semiHidden="0" w:uiPriority="64" w:unhideWhenUsed="0"/>
-    <w:lsdException w:name="Medium List 1 Accent 2" w:semiHidden="0" w:uiPriority="65" w:unhideWhenUsed="0"/>
-    <w:lsdException w:name="Medium List 2 Accent 2" w:semiHidden="0" w:uiPriority="66" w:unhideWhenUsed="0"/>
-    <w:lsdException w:name="Medium Grid 1 Accent 2" w:semiHidden="0" w:uiPriority="67" w:unhideWhenUsed="0"/>
-    <w:lsdException w:name="Medium Grid 2 Accent 2" w:semiHidden="0" w:uiPriority="68" w:unhideWhenUsed="0"/>
-    <w:lsdException w:name="Medium Grid 3 Accent 2" w:semiHidden="0" w:uiPriority="69" w:unhideWhenUsed="0"/>
-    <w:lsdException w:name="Dark List Accent 2" w:semiHidden="0" w:uiPriority="70" w:unhideWhenUsed="0"/>
-    <w:lsdException w:name="Colorful Shading Accent 2" w:semiHidden="0" w:uiPriority="71" w:unhideWhenUsed="0"/>
-    <w:lsdException w:name="Colorful List Accent 2" w:semiHidden="0" w:uiPriority="72" w:unhideWhenUsed="0"/>
-    <w:lsdException w:name="Colorful Grid Accent 2" w:semiHidden="0" w:uiPriority="73" w:unhideWhenUsed="0"/>
-    <w:lsdException w:name="Light Shading Accent 3" w:semiHidden="0" w:uiPriority="60" w:unhideWhenUsed="0"/>
-    <w:lsdException w:name="Light List Accent 3" w:semiHidden="0" w:uiPriority="61" w:unhideWhenUsed="0"/>
-    <w:lsdException w:name="Light Grid Accent 3" w:semiHidden="0" w:uiPriority="62" w:unhideWhenUsed="0"/>
-    <w:lsdException w:name="Medium Shading 1 Accent 3" w:semiHidden="0" w:uiPriority="63" w:unhideWhenUsed="0"/>
-    <w:lsdException w:name="Medium Shading 2 Accent 3" w:semiHidden="0" w:uiPriority="64" w:unhideWhenUsed="0"/>
-    <w:lsdException w:name="Medium List 1 Accent 3" w:semiHidden="0" w:uiPriority="65" w:unhideWhenUsed="0"/>
-    <w:lsdException w:name="Medium List 2 Accent 3" w:semiHidden="0" w:uiPriority="66" w:unhideWhenUsed="0"/>
-    <w:lsdException w:name="Medium Grid 1 Accent 3" w:semiHidden="0" w:uiPriority="67" w:unhideWhenUsed="0"/>
-    <w:lsdException w:name="Medium Grid 2 Accent 3" w:semiHidden="0" w:uiPriority="68" w:unhideWhenUsed="0"/>
-    <w:lsdException w:name="Medium Grid 3 Accent 3" w:semiHidden="0" w:uiPriority="69" w:unhideWhenUsed="0"/>
-    <w:lsdException w:name="Dark List Accent 3" w:semiHidden="0" w:uiPriority="70" w:unhideWhenUsed="0"/>
-    <w:lsdException w:name="Colorful Shading Accent 3" w:semiHidden="0" w:uiPriority="71" w:unhideWhenUsed="0"/>
-    <w:lsdException w:name="Colorful List Accent 3" w:semiHidden="0" w:uiPriority="72" w:unhideWhenUsed="0"/>
-    <w:lsdException w:name="Colorful Grid Accent 3" w:semiHidden="0" w:uiPriority="73" w:unhideWhenUsed="0"/>
-    <w:lsdException w:name="Light Shading Accent 4" w:semiHidden="0" w:uiPriority="60" w:unhideWhenUsed="0"/>
-    <w:lsdException w:name="Light List Accent 4" w:semiHidden="0" w:uiPriority="61" w:unhideWhenUsed="0"/>
-    <w:lsdException w:name="Light Grid Accent 4" w:semiHidden="0" w:uiPriority="62" w:unhideWhenUsed="0"/>
-    <w:lsdException w:name="Medium Shading 1 Accent 4" w:semiHidden="0" w:uiPriority="63" w:unhideWhenUsed="0"/>
-    <w:lsdException w:name="Medium Shading 2 Accent 4" w:semiHidden="0" w:uiPriority="64" w:unhideWhenUsed="0"/>
-    <w:lsdException w:name="Medium List 1 Accent 4" w:semiHidden="0" w:uiPriority="65" w:unhideWhenUsed="0"/>
-    <w:lsdException w:name="Medium List 2 Accent 4" w:semiHidden="0" w:uiPriority="66" w:unhideWhenUsed="0"/>
-    <w:lsdException w:name="Medium Grid 1 Accent 4" w:semiHidden="0" w:uiPriority="67" w:unhideWhenUsed="0"/>
-    <w:lsdException w:name="Medium Grid 2 Accent 4" w:semiHidden="0" w:uiPriority="68" w:unhideWhenUsed="0"/>
-    <w:lsdException w:name="Medium Grid 3 Accent 4" w:semiHidden="0" w:uiPriority="69" w:unhideWhenUsed="0"/>
-    <w:lsdException w:name="Dark List Accent 4" w:semiHidden="0" w:uiPriority="70" w:unhideWhenUsed="0"/>
-    <w:lsdException w:name="Colorful Shading Accent 4" w:semiHidden="0" w:uiPriority="71" w:unhideWhenUsed="0"/>
-    <w:lsdException w:name="Colorful List Accent 4" w:semiHidden="0" w:uiPriority="72" w:unhideWhenUsed="0"/>
-    <w:lsdException w:name="Colorful Grid Accent 4" w:semiHidden="0" w:uiPriority="73" w:unhideWhenUsed="0"/>
-    <w:lsdException w:name="Light Shading Accent 5" w:semiHidden="0" w:uiPriority="60" w:unhideWhenUsed="0"/>
-    <w:lsdException w:name="Light List Accent 5" w:semiHidden="0" w:uiPriority="61" w:unhideWhenUsed="0"/>
-    <w:lsdException w:name="Light Grid Accent 5" w:semiHidden="0" w:uiPriority="62" w:unhideWhenUsed="0"/>
-    <w:lsdException w:name="Medium Shading 1 Accent 5" w:semiHidden="0" w:uiPriority="63" w:unhideWhenUsed="0"/>
-    <w:lsdException w:name="Medium Shading 2 Accent 5" w:semiHidden="0" w:uiPriority="64" w:unhideWhenUsed="0"/>
-    <w:lsdException w:name="Medium List 1 Accent 5" w:semiHidden="0" w:uiPriority="65" w:unhideWhenUsed="0"/>
-    <w:lsdException w:name="Medium List 2 Accent 5" w:semiHidden="0" w:uiPriority="66" w:unhideWhenUsed="0"/>
-    <w:lsdException w:name="Medium Grid 1 Accent 5" w:semiHidden="0" w:uiPriority="67" w:unhideWhenUsed="0"/>
-    <w:lsdException w:name="Medium Grid 2 Accent 5" w:semiHidden="0" w:uiPriority="68" w:unhideWhenUsed="0"/>
-    <w:lsdException w:name="Medium Grid 3 Accent 5" w:semiHidden="0" w:uiPriority="69" w:unhideWhenUsed="0"/>
-    <w:lsdException w:name="Dark List Accent 5" w:semiHidden="0" w:uiPriority="70" w:unhideWhenUsed="0"/>
-    <w:lsdException w:name="Colorful Shading Accent 5" w:semiHidden="0" w:uiPriority="71" w:unhideWhenUsed="0"/>
-    <w:lsdException w:name="Colorful List Accent 5" w:semiHidden="0" w:uiPriority="72" w:unhideWhenUsed="0"/>
-    <w:lsdException w:name="Colorful Grid Accent 5" w:semiHidden="0" w:uiPriority="73" w:unhideWhenUsed="0"/>
-    <w:lsdException w:name="Light Shading Accent 6" w:semiHidden="0" w:uiPriority="60" w:unhideWhenUsed="0"/>
-    <w:lsdException w:name="Light List Accent 6" w:semiHidden="0" w:uiPriority="61" w:unhideWhenUsed="0"/>
-    <w:lsdException w:name="Light Grid Accent 6" w:semiHidden="0" w:uiPriority="62" w:unhideWhenUsed="0"/>
-    <w:lsdException w:name="Medium Shading 1 Accent 6" w:semiHidden="0" w:uiPriority="63" w:unhideWhenUsed="0"/>
-    <w:lsdException w:name="Medium Shading 2 Accent 6" w:semiHidden="0" w:uiPriority="64" w:unhideWhenUsed="0"/>
-    <w:lsdException w:name="Medium List 1 Accent 6" w:semiHidden="0" w:uiPriority="65" w:unhideWhenUsed="0"/>
-    <w:lsdException w:name="Medium List 2 Accent 6" w:semiHidden="0" w:uiPriority="66" w:unhideWhenUsed="0"/>
-    <w:lsdException w:name="Medium Grid 1 Accent 6" w:semiHidden="0" w:uiPriority="67" w:unhideWhenUsed="0"/>
-    <w:lsdException w:name="Medium Grid 2 Accent 6" w:semiHidden="0" w:uiPriority="68" w:unhideWhenUsed="0"/>
-    <w:lsdException w:name="Medium Grid 3 Accent 6" w:semiHidden="0" w:uiPriority="69" w:unhideWhenUsed="0"/>
-    <w:lsdException w:name="Dark List Accent 6" w:semiHidden="0" w:uiPriority="70" w:unhideWhenUsed="0"/>
-    <w:lsdException w:name="Colorful Shading Accent 6" w:semiHidden="0" w:uiPriority="71" w:unhideWhenUsed="0"/>
-    <w:lsdException w:name="Colorful List Accent 6" w:semiHidden="0" w:uiPriority="72" w:unhideWhenUsed="0"/>
-    <w:lsdException w:name="Colorful Grid Accent 6" w:semiHidden="0" w:uiPriority="73" w:unhideWhenUsed="0"/>
-    <w:lsdException w:name="Subtle Emphasis" w:semiHidden="0" w:uiPriority="19" w:unhideWhenUsed="0" w:qFormat="1"/>
-    <w:lsdException w:name="Intense Emphasis" w:semiHidden="0" w:uiPriority="21" w:unhideWhenUsed="0" w:qFormat="1"/>
-    <w:lsdException w:name="Subtle Reference" w:semiHidden="0" w:uiPriority="31" w:unhideWhenUsed="0" w:qFormat="1"/>
-    <w:lsdException w:name="Intense Reference" w:semiHidden="0" w:uiPriority="32" w:unhideWhenUsed="0" w:qFormat="1"/>
-    <w:lsdException w:name="Book Title" w:semiHidden="0" w:uiPriority="33" w:unhideWhenUsed="0" w:qFormat="1"/>
-    <w:lsdException w:name="Bibliography" w:uiPriority="37"/>
-    <w:lsdException w:name="TOC Heading" w:uiPriority="39" w:qFormat="1"/>
+  <w:latentStyles w:defLockedState="0" w:defUIPriority="99" w:defSemiHidden="0" w:defUnhideWhenUsed="0" w:defQFormat="0" w:count="380">
+    <w:lsdException w:name="Normal" w:uiPriority="0" w:qFormat="1"/>
+    <w:lsdException w:name="heading 1" w:uiPriority="9" w:qFormat="1"/>
+    <w:lsdException w:name="heading 2" w:semiHidden="1" w:uiPriority="9" w:unhideWhenUsed="1" w:qFormat="1"/>
+    <w:lsdException w:name="heading 3" w:semiHidden="1" w:uiPriority="9" w:unhideWhenUsed="1" w:qFormat="1"/>
+    <w:lsdException w:name="heading 4" w:semiHidden="1" w:uiPriority="9" w:unhideWhenUsed="1" w:qFormat="1"/>
+    <w:lsdException w:name="heading 5" w:semiHidden="1" w:uiPriority="9" w:unhideWhenUsed="1" w:qFormat="1"/>
+    <w:lsdException w:name="heading 6" w:semiHidden="1" w:uiPriority="9" w:unhideWhenUsed="1" w:qFormat="1"/>
+    <w:lsdException w:name="heading 7" w:semiHidden="1" w:uiPriority="9" w:unhideWhenUsed="1" w:qFormat="1"/>
+    <w:lsdException w:name="heading 8" w:semiHidden="1" w:uiPriority="9" w:unhideWhenUsed="1" w:qFormat="1"/>
+    <w:lsdException w:name="heading 9" w:semiHidden="1" w:uiPriority="9" w:unhideWhenUsed="1" w:qFormat="1"/>
+    <w:lsdException w:name="index 1" w:semiHidden="1" w:unhideWhenUsed="1"/>
+    <w:lsdException w:name="index 2" w:semiHidden="1" w:unhideWhenUsed="1"/>
+    <w:lsdException w:name="index 3" w:semiHidden="1" w:unhideWhenUsed="1"/>
+    <w:lsdException w:name="index 4" w:semiHidden="1" w:unhideWhenUsed="1"/>
+    <w:lsdException w:name="index 5" w:semiHidden="1" w:unhideWhenUsed="1"/>
+    <w:lsdException w:name="index 6" w:semiHidden="1" w:unhideWhenUsed="1"/>
+    <w:lsdException w:name="index 7" w:semiHidden="1" w:unhideWhenUsed="1"/>
+    <w:lsdException w:name="index 8" w:semiHidden="1" w:unhideWhenUsed="1"/>
+    <w:lsdException w:name="index 9" w:semiHidden="1" w:unhideWhenUsed="1"/>
+    <w:lsdException w:name="toc 1" w:semiHidden="1" w:uiPriority="39" w:unhideWhenUsed="1"/>
+    <w:lsdException w:name="toc 2" w:semiHidden="1" w:uiPriority="39" w:unhideWhenUsed="1"/>
+    <w:lsdException w:name="toc 3" w:semiHidden="1" w:uiPriority="39" w:unhideWhenUsed="1"/>
+    <w:lsdException w:name="toc 4" w:semiHidden="1" w:uiPriority="39" w:unhideWhenUsed="1"/>
+    <w:lsdException w:name="toc 5" w:semiHidden="1" w:uiPriority="39" w:unhideWhenUsed="1"/>
+    <w:lsdException w:name="toc 6" w:semiHidden="1" w:uiPriority="39" w:unhideWhenUsed="1"/>
+    <w:lsdException w:name="toc 7" w:semiHidden="1" w:uiPriority="39" w:unhideWhenUsed="1"/>
+    <w:lsdException w:name="toc 8" w:semiHidden="1" w:uiPriority="39" w:unhideWhenUsed="1"/>
+    <w:lsdException w:name="toc 9" w:semiHidden="1" w:uiPriority="39" w:unhideWhenUsed="1"/>
+    <w:lsdException w:name="Normal Indent" w:semiHidden="1" w:unhideWhenUsed="1"/>
+    <w:lsdException w:name="footnote text" w:semiHidden="1" w:unhideWhenUsed="1"/>
+    <w:lsdException w:name="annotation text" w:semiHidden="1" w:unhideWhenUsed="1"/>
+    <w:lsdException w:name="header" w:semiHidden="1" w:unhideWhenUsed="1"/>
+    <w:lsdException w:name="footer" w:semiHidden="1" w:unhideWhenUsed="1"/>
+    <w:lsdException w:name="index heading" w:semiHidden="1" w:unhideWhenUsed="1"/>
+    <w:lsdException w:name="caption" w:semiHidden="1" w:uiPriority="35" w:unhideWhenUsed="1" w:qFormat="1"/>
+    <w:lsdException w:name="table of figures" w:semiHidden="1" w:unhideWhenUsed="1"/>
+    <w:lsdException w:name="envelope address" w:semiHidden="1" w:unhideWhenUsed="1"/>
+    <w:lsdException w:name="envelope return" w:semiHidden="1" w:unhideWhenUsed="1"/>
+    <w:lsdException w:name="footnote reference" w:semiHidden="1" w:unhideWhenUsed="1"/>
+    <w:lsdException w:name="annotation reference" w:semiHidden="1" w:unhideWhenUsed="1"/>
+    <w:lsdException w:name="line number" w:semiHidden="1" w:unhideWhenUsed="1"/>
+    <w:lsdException w:name="page number" w:semiHidden="1" w:unhideWhenUsed="1"/>
+    <w:lsdException w:name="endnote reference" w:semiHidden="1" w:unhideWhenUsed="1"/>
+    <w:lsdException w:name="endnote text" w:semiHidden="1" w:unhideWhenUsed="1"/>
+    <w:lsdException w:name="table of authorities" w:semiHidden="1" w:unhideWhenUsed="1"/>
+    <w:lsdException w:name="macro" w:semiHidden="1" w:unhideWhenUsed="1"/>
+    <w:lsdException w:name="toa heading" w:semiHidden="1" w:unhideWhenUsed="1"/>
+    <w:lsdException w:name="List" w:semiHidden="1" w:unhideWhenUsed="1"/>
+    <w:lsdException w:name="List Bullet" w:semiHidden="1" w:unhideWhenUsed="1"/>
+    <w:lsdException w:name="List Number" w:semiHidden="1" w:unhideWhenUsed="1"/>
+    <w:lsdException w:name="List 2" w:semiHidden="1" w:unhideWhenUsed="1"/>
+    <w:lsdException w:name="List 3" w:semiHidden="1" w:unhideWhenUsed="1"/>
+    <w:lsdException w:name="List 4" w:semiHidden="1" w:unhideWhenUsed="1"/>
+    <w:lsdException w:name="List 5" w:semiHidden="1" w:unhideWhenUsed="1"/>
+    <w:lsdException w:name="List Bullet 2" w:semiHidden="1" w:unhideWhenUsed="1"/>
+    <w:lsdException w:name="List Bullet 3" w:semiHidden="1" w:unhideWhenUsed="1"/>
+    <w:lsdException w:name="List Bullet 4" w:semiHidden="1" w:unhideWhenUsed="1"/>
+    <w:lsdException w:name="List Bullet 5" w:semiHidden="1" w:unhideWhenUsed="1"/>
+    <w:lsdException w:name="List Number 2" w:semiHidden="1" w:unhideWhenUsed="1"/>
+    <w:lsdException w:name="List Number 3" w:semiHidden="1" w:unhideWhenUsed="1"/>
+    <w:lsdException w:name="List Number 4" w:semiHidden="1" w:unhideWhenUsed="1"/>
+    <w:lsdException w:name="List Number 5" w:semiHidden="1" w:unhideWhenUsed="1"/>
+    <w:lsdException w:name="Title" w:uiPriority="10" w:qFormat="1"/>
+    <w:lsdException w:name="Closing" w:semiHidden="1" w:unhideWhenUsed="1"/>
+    <w:lsdException w:name="Signature" w:semiHidden="1" w:unhideWhenUsed="1"/>
+    <w:lsdException w:name="Default Paragraph Font" w:semiHidden="1" w:uiPriority="1" w:unhideWhenUsed="1"/>
+    <w:lsdException w:name="Body Text" w:semiHidden="1" w:unhideWhenUsed="1"/>
+    <w:lsdException w:name="Body Text Indent" w:semiHidden="1" w:unhideWhenUsed="1"/>
+    <w:lsdException w:name="List Continue" w:semiHidden="1" w:unhideWhenUsed="1"/>
+    <w:lsdException w:name="List Continue 2" w:semiHidden="1" w:unhideWhenUsed="1"/>
+    <w:lsdException w:name="List Continue 3" w:semiHidden="1" w:unhideWhenUsed="1"/>
+    <w:lsdException w:name="List Continue 4" w:semiHidden="1" w:unhideWhenUsed="1"/>
+    <w:lsdException w:name="List Continue 5" w:semiHidden="1" w:unhideWhenUsed="1"/>
+    <w:lsdException w:name="Message Header" w:semiHidden="1" w:unhideWhenUsed="1"/>
+    <w:lsdException w:name="Subtitle" w:uiPriority="11" w:qFormat="1"/>
+    <w:lsdException w:name="Salutation" w:semiHidden="1" w:unhideWhenUsed="1"/>
+    <w:lsdException w:name="Date" w:semiHidden="1" w:unhideWhenUsed="1"/>
+    <w:lsdException w:name="Body Text First Indent" w:semiHidden="1" w:unhideWhenUsed="1"/>
+    <w:lsdException w:name="Body Text First Indent 2" w:semiHidden="1" w:unhideWhenUsed="1"/>
+    <w:lsdException w:name="Note Heading" w:semiHidden="1" w:unhideWhenUsed="1"/>
+    <w:lsdException w:name="Body Text 2" w:semiHidden="1" w:unhideWhenUsed="1"/>
+    <w:lsdException w:name="Body Text 3" w:semiHidden="1" w:unhideWhenUsed="1"/>
+    <w:lsdException w:name="Body Text Indent 2" w:semiHidden="1" w:unhideWhenUsed="1"/>
+    <w:lsdException w:name="Body Text Indent 3" w:semiHidden="1" w:unhideWhenUsed="1"/>
+    <w:lsdException w:name="Block Text" w:semiHidden="1" w:unhideWhenUsed="1"/>
+    <w:lsdException w:name="Hyperlink" w:semiHidden="1" w:unhideWhenUsed="1"/>
+    <w:lsdException w:name="FollowedHyperlink" w:semiHidden="1" w:unhideWhenUsed="1"/>
+    <w:lsdException w:name="Strong" w:uiPriority="22" w:qFormat="1"/>
+    <w:lsdException w:name="Emphasis" w:uiPriority="20" w:qFormat="1"/>
+    <w:lsdException w:name="Document Map" w:semiHidden="1" w:unhideWhenUsed="1"/>
+    <w:lsdException w:name="Plain Text" w:semiHidden="1" w:unhideWhenUsed="1"/>
+    <w:lsdException w:name="E-mail Signature" w:semiHidden="1" w:unhideWhenUsed="1"/>
+    <w:lsdException w:name="HTML Top of Form" w:semiHidden="1" w:unhideWhenUsed="1"/>
+    <w:lsdException w:name="HTML Bottom of Form" w:semiHidden="1" w:unhideWhenUsed="1"/>
+    <w:lsdException w:name="Normal (Web)" w:semiHidden="1" w:unhideWhenUsed="1"/>
+    <w:lsdException w:name="HTML Acronym" w:semiHidden="1" w:unhideWhenUsed="1"/>
+    <w:lsdException w:name="HTML Address" w:semiHidden="1" w:unhideWhenUsed="1"/>
+    <w:lsdException w:name="HTML Cite" w:semiHidden="1" w:unhideWhenUsed="1"/>
+    <w:lsdException w:name="HTML Code" w:semiHidden="1" w:unhideWhenUsed="1"/>
+    <w:lsdException w:name="HTML Definition" w:semiHidden="1" w:unhideWhenUsed="1"/>
+    <w:lsdException w:name="HTML Keyboard" w:semiHidden="1" w:unhideWhenUsed="1"/>
+    <w:lsdException w:name="HTML Preformatted" w:semiHidden="1" w:unhideWhenUsed="1"/>
+    <w:lsdException w:name="HTML Sample" w:semiHidden="1" w:unhideWhenUsed="1"/>
+    <w:lsdException w:name="HTML Typewriter" w:semiHidden="1" w:unhideWhenUsed="1"/>
+    <w:lsdException w:name="HTML Variable" w:semiHidden="1" w:unhideWhenUsed="1"/>
+    <w:lsdException w:name="Normal Table" w:semiHidden="1" w:unhideWhenUsed="1"/>
+    <w:lsdException w:name="annotation subject" w:semiHidden="1" w:unhideWhenUsed="1"/>
+    <w:lsdException w:name="No List" w:semiHidden="1" w:unhideWhenUsed="1"/>
+    <w:lsdException w:name="Outline List 1" w:semiHidden="1" w:unhideWhenUsed="1"/>
+    <w:lsdException w:name="Outline List 2" w:semiHidden="1" w:unhideWhenUsed="1"/>
+    <w:lsdException w:name="Outline List 3" w:semiHidden="1" w:unhideWhenUsed="1"/>
+    <w:lsdException w:name="Table Simple 1" w:semiHidden="1" w:unhideWhenUsed="1"/>
+    <w:lsdException w:name="Table Simple 2" w:semiHidden="1" w:unhideWhenUsed="1"/>
+    <w:lsdException w:name="Table Simple 3" w:semiHidden="1" w:unhideWhenUsed="1"/>
+    <w:lsdException w:name="Table Classic 1" w:semiHidden="1" w:unhideWhenUsed="1"/>
+    <w:lsdException w:name="Table Classic 2" w:semiHidden="1" w:unhideWhenUsed="1"/>
+    <w:lsdException w:name="Table Classic 3" w:semiHidden="1" w:unhideWhenUsed="1"/>
+    <w:lsdException w:name="Table Classic 4" w:semiHidden="1" w:unhideWhenUsed="1"/>
+    <w:lsdException w:name="Table Colorful 1" w:semiHidden="1" w:unhideWhenUsed="1"/>
+    <w:lsdException w:name="Table Colorful 2" w:semiHidden="1" w:unhideWhenUsed="1"/>
+    <w:lsdException w:name="Table Colorful 3" w:semiHidden="1" w:unhideWhenUsed="1"/>
+    <w:lsdException w:name="Table Columns 1" w:semiHidden="1" w:unhideWhenUsed="1"/>
+    <w:lsdException w:name="Table Columns 2" w:semiHidden="1" w:unhideWhenUsed="1"/>
+    <w:lsdException w:name="Table Columns 3" w:semiHidden="1" w:unhideWhenUsed="1"/>
+    <w:lsdException w:name="Table Columns 4" w:semiHidden="1" w:unhideWhenUsed="1"/>
+    <w:lsdException w:name="Table Columns 5" w:semiHidden="1" w:unhideWhenUsed="1"/>
+    <w:lsdException w:name="Table Grid 1" w:semiHidden="1" w:unhideWhenUsed="1"/>
+    <w:lsdException w:name="Table Grid 2" w:semiHidden="1" w:unhideWhenUsed="1"/>
+    <w:lsdException w:name="Table Grid 3" w:semiHidden="1" w:unhideWhenUsed="1"/>
+    <w:lsdException w:name="Table Grid 4" w:semiHidden="1" w:unhideWhenUsed="1"/>
+    <w:lsdException w:name="Table Grid 5" w:semiHidden="1" w:unhideWhenUsed="1"/>
+    <w:lsdException w:name="Table Grid 6" w:semiHidden="1" w:unhideWhenUsed="1"/>
+    <w:lsdException w:name="Table Grid 7" w:semiHidden="1" w:unhideWhenUsed="1"/>
+    <w:lsdException w:name="Table Grid 8" w:semiHidden="1" w:unhideWhenUsed="1"/>
+    <w:lsdException w:name="Table List 1" w:semiHidden="1" w:unhideWhenUsed="1"/>
+    <w:lsdException w:name="Table List 2" w:semiHidden="1" w:unhideWhenUsed="1"/>
+    <w:lsdException w:name="Table List 3" w:semiHidden="1" w:unhideWhenUsed="1"/>
+    <w:lsdException w:name="Table List 4" w:semiHidden="1" w:unhideWhenUsed="1"/>
+    <w:lsdException w:name="Table List 5" w:semiHidden="1" w:unhideWhenUsed="1"/>
+    <w:lsdException w:name="Table List 6" w:semiHidden="1" w:unhideWhenUsed="1"/>
+    <w:lsdException w:name="Table List 7" w:semiHidden="1" w:unhideWhenUsed="1"/>
+    <w:lsdException w:name="Table List 8" w:semiHidden="1" w:unhideWhenUsed="1"/>
+    <w:lsdException w:name="Table 3D effects 1" w:semiHidden="1" w:unhideWhenUsed="1"/>
+    <w:lsdException w:name="Table 3D effects 2" w:semiHidden="1" w:unhideWhenUsed="1"/>
+    <w:lsdException w:name="Table 3D effects 3" w:semiHidden="1" w:unhideWhenUsed="1"/>
+    <w:lsdException w:name="Table Contemporary" w:semiHidden="1" w:unhideWhenUsed="1"/>
+    <w:lsdException w:name="Table Elegant" w:semiHidden="1" w:unhideWhenUsed="1"/>
+    <w:lsdException w:name="Table Professional" w:semiHidden="1" w:unhideWhenUsed="1"/>
+    <w:lsdException w:name="Table Subtle 1" w:semiHidden="1" w:unhideWhenUsed="1"/>
+    <w:lsdException w:name="Table Subtle 2" w:semiHidden="1" w:unhideWhenUsed="1"/>
+    <w:lsdException w:name="Table Web 1" w:semiHidden="1" w:unhideWhenUsed="1"/>
+    <w:lsdException w:name="Table Web 2" w:semiHidden="1" w:unhideWhenUsed="1"/>
+    <w:lsdException w:name="Table Web 3" w:semiHidden="1" w:unhideWhenUsed="1"/>
+    <w:lsdException w:name="Balloon Text" w:semiHidden="1" w:unhideWhenUsed="1"/>
+    <w:lsdException w:name="Table Grid" w:uiPriority="39"/>
+    <w:lsdException w:name="Table Theme" w:semiHidden="1" w:unhideWhenUsed="1"/>
+    <w:lsdException w:name="Placeholder Text" w:semiHidden="1"/>
+    <w:lsdException w:name="No Spacing" w:uiPriority="1" w:qFormat="1"/>
+    <w:lsdException w:name="Light Shading" w:uiPriority="60"/>
+    <w:lsdException w:name="Light List" w:uiPriority="61"/>
+    <w:lsdException w:name="Light Grid" w:uiPriority="62"/>
+    <w:lsdException w:name="Medium Shading 1" w:uiPriority="63"/>
+    <w:lsdException w:name="Medium Shading 2" w:uiPriority="64"/>
+    <w:lsdException w:name="Medium List 1" w:uiPriority="65"/>
+    <w:lsdException w:name="Medium List 2" w:uiPriority="66"/>
+    <w:lsdException w:name="Medium Grid 1" w:uiPriority="67"/>
+    <w:lsdException w:name="Medium Grid 2" w:uiPriority="68"/>
+    <w:lsdException w:name="Medium Grid 3" w:uiPriority="69"/>
+    <w:lsdException w:name="Dark List" w:uiPriority="70"/>
+    <w:lsdException w:name="Colorful Shading" w:uiPriority="71"/>
+    <w:lsdException w:name="Colorful List" w:uiPriority="72"/>
+    <w:lsdException w:name="Colorful Grid" w:uiPriority="73"/>
+    <w:lsdException w:name="Light Shading Accent 1" w:uiPriority="60"/>
+    <w:lsdException w:name="Light List Accent 1" w:uiPriority="61"/>
+    <w:lsdException w:name="Light Grid Accent 1" w:uiPriority="62"/>
+    <w:lsdException w:name="Medium Shading 1 Accent 1" w:uiPriority="63"/>
+    <w:lsdException w:name="Medium Shading 2 Accent 1" w:uiPriority="64"/>
+    <w:lsdException w:name="Medium List 1 Accent 1" w:uiPriority="65"/>
+    <w:lsdException w:name="Revision" w:semiHidden="1"/>
+    <w:lsdException w:name="List Paragraph" w:uiPriority="34" w:qFormat="1"/>
+    <w:lsdException w:name="Quote" w:uiPriority="29" w:qFormat="1"/>
+    <w:lsdException w:name="Intense Quote" w:uiPriority="30" w:qFormat="1"/>
+    <w:lsdException w:name="Medium List 2 Accent 1" w:uiPriority="66"/>
+    <w:lsdException w:name="Medium Grid 1 Accent 1" w:uiPriority="67"/>
+    <w:lsdException w:name="Medium Grid 2 Accent 1" w:uiPriority="68"/>
+    <w:lsdException w:name="Medium Grid 3 Accent 1" w:uiPriority="69"/>
+    <w:lsdException w:name="Dark List Accent 1" w:uiPriority="70"/>
+    <w:lsdException w:name="Colorful Shading Accent 1" w:uiPriority="71"/>
+    <w:lsdException w:name="Colorful List Accent 1" w:uiPriority="72"/>
+    <w:lsdException w:name="Colorful Grid Accent 1" w:uiPriority="73"/>
+    <w:lsdException w:name="Light Shading Accent 2" w:uiPriority="60"/>
+    <w:lsdException w:name="Light List Accent 2" w:uiPriority="61"/>
+    <w:lsdException w:name="Light Grid Accent 2" w:uiPriority="62"/>
+    <w:lsdException w:name="Medium Shading 1 Accent 2" w:uiPriority="63"/>
+    <w:lsdException w:name="Medium Shading 2 Accent 2" w:uiPriority="64"/>
+    <w:lsdException w:name="Medium List 1 Accent 2" w:uiPriority="65"/>
+    <w:lsdException w:name="Medium List 2 Accent 2" w:uiPriority="66"/>
+    <w:lsdException w:name="Medium Grid 1 Accent 2" w:uiPriority="67"/>
+    <w:lsdException w:name="Medium Grid 2 Accent 2" w:uiPriority="68"/>
+    <w:lsdException w:name="Medium Grid 3 Accent 2" w:uiPriority="69"/>
+    <w:lsdException w:name="Dark List Accent 2" w:uiPriority="70"/>
+    <w:lsdException w:name="Colorful Shading Accent 2" w:uiPriority="71"/>
+    <w:lsdException w:name="Colorful List Accent 2" w:uiPriority="72"/>
+    <w:lsdException w:name="Colorful Grid Accent 2" w:uiPriority="73"/>
+    <w:lsdException w:name="Light Shading Accent 3" w:uiPriority="60"/>
+    <w:lsdException w:name="Light List Accent 3" w:uiPriority="61"/>
+    <w:lsdException w:name="Light Grid Accent 3" w:uiPriority="62"/>
+    <w:lsdException w:name="Medium Shading 1 Accent 3" w:uiPriority="63"/>
+    <w:lsdException w:name="Medium Shading 2 Accent 3" w:uiPriority="64"/>
+    <w:lsdException w:name="Medium List 1 Accent 3" w:uiPriority="65"/>
+    <w:lsdException w:name="Medium List 2 Accent 3" w:uiPriority="66"/>
+    <w:lsdException w:name="Medium Grid 1 Accent 3" w:uiPriority="67"/>
+    <w:lsdException w:name="Medium Grid 2 Accent 3" w:uiPriority="68"/>
+    <w:lsdException w:name="Medium Grid 3 Accent 3" w:uiPriority="69"/>
+    <w:lsdException w:name="Dark List Accent 3" w:uiPriority="70"/>
+    <w:lsdException w:name="Colorful Shading Accent 3" w:uiPriority="71"/>
+    <w:lsdException w:name="Colorful List Accent 3" w:uiPriority="72"/>
+    <w:lsdException w:name="Colorful Grid Accent 3" w:uiPriority="73"/>
+    <w:lsdException w:name="Light Shading Accent 4" w:uiPriority="60"/>
+    <w:lsdException w:name="Light List Accent 4" w:uiPriority="61"/>
+    <w:lsdException w:name="Light Grid Accent 4" w:uiPriority="62"/>
+    <w:lsdException w:name="Medium Shading 1 Accent 4" w:uiPriority="63"/>
+    <w:lsdException w:name="Medium Shading 2 Accent 4" w:uiPriority="64"/>
+    <w:lsdException w:name="Medium List 1 Accent 4" w:uiPriority="65"/>
+    <w:lsdException w:name="Medium List 2 Accent 4" w:uiPriority="66"/>
+    <w:lsdException w:name="Medium Grid 1 Accent 4" w:uiPriority="67"/>
+    <w:lsdException w:name="Medium Grid 2 Accent 4" w:uiPriority="68"/>
+    <w:lsdException w:name="Medium Grid 3 Accent 4" w:uiPriority="69"/>
+    <w:lsdException w:name="Dark List Accent 4" w:uiPriority="70"/>
+    <w:lsdException w:name="Colorful Shading Accent 4" w:uiPriority="71"/>
+    <w:lsdException w:name="Colorful List Accent 4" w:uiPriority="72"/>
+    <w:lsdException w:name="Colorful Grid Accent 4" w:uiPriority="73"/>
+    <w:lsdException w:name="Light Shading Accent 5" w:uiPriority="60"/>
+    <w:lsdException w:name="Light List Accent 5" w:uiPriority="61"/>
+    <w:lsdException w:name="Light Grid Accent 5" w:uiPriority="62"/>
+    <w:lsdException w:name="Medium Shading 1 Accent 5" w:uiPriority="63"/>
+    <w:lsdException w:name="Medium Shading 2 Accent 5" w:uiPriority="64"/>
+    <w:lsdException w:name="Medium List 1 Accent 5" w:uiPriority="65"/>
+    <w:lsdException w:name="Medium List 2 Accent 5" w:uiPriority="66"/>
+    <w:lsdException w:name="Medium Grid 1 Accent 5" w:uiPriority="67"/>
+    <w:lsdException w:name="Medium Grid 2 Accent 5" w:uiPriority="68"/>
+    <w:lsdException w:name="Medium Grid 3 Accent 5" w:uiPriority="69"/>
+    <w:lsdException w:name="Dark List Accent 5" w:uiPriority="70"/>
+    <w:lsdException w:name="Colorful Shading Accent 5" w:uiPriority="71"/>
+    <w:lsdException w:name="Colorful List Accent 5" w:uiPriority="72"/>
+    <w:lsdException w:name="Colorful Grid Accent 5" w:uiPriority="73"/>
+    <w:lsdException w:name="Light Shading Accent 6" w:uiPriority="60"/>
+    <w:lsdException w:name="Light List Accent 6" w:uiPriority="61"/>
+    <w:lsdException w:name="Light Grid Accent 6" w:uiPriority="62"/>
+    <w:lsdException w:name="Medium Shading 1 Accent 6" w:uiPriority="63"/>
+    <w:lsdException w:name="Medium Shading 2 Accent 6" w:uiPriority="64"/>
+    <w:lsdException w:name="Medium List 1 Accent 6" w:uiPriority="65"/>
+    <w:lsdException w:name="Medium List 2 Accent 6" w:uiPriority="66"/>
+    <w:lsdException w:name="Medium Grid 1 Accent 6" w:uiPriority="67"/>
+    <w:lsdException w:name="Medium Grid 2 Accent 6" w:uiPriority="68"/>
+    <w:lsdException w:name="Medium Grid 3 Accent 6" w:uiPriority="69"/>
+    <w:lsdException w:name="Dark List Accent 6" w:uiPriority="70"/>
+    <w:lsdException w:name="Colorful Shading Accent 6" w:uiPriority="71"/>
+    <w:lsdException w:name="Colorful List Accent 6" w:uiPriority="72"/>
+    <w:lsdException w:name="Colorful Grid Accent 6" w:uiPriority="73"/>
+    <w:lsdException w:name="Subtle Emphasis" w:uiPriority="19" w:qFormat="1"/>
+    <w:lsdException w:name="Intense Emphasis" w:uiPriority="21" w:qFormat="1"/>
+    <w:lsdException w:name="Subtle Reference" w:uiPriority="31" w:qFormat="1"/>
+    <w:lsdException w:name="Intense Reference" w:uiPriority="32" w:qFormat="1"/>
+    <w:lsdException w:name="Book Title" w:uiPriority="33" w:qFormat="1"/>
+    <w:lsdException w:name="Bibliography" w:semiHidden="1" w:uiPriority="37" w:unhideWhenUsed="1"/>
+    <w:lsdException w:name="TOC Heading" w:semiHidden="1" w:uiPriority="39" w:unhideWhenUsed="1" w:qFormat="1"/>
+    <w:lsdException w:name="Plain Table 1" w:uiPriority="41"/>
+    <w:lsdException w:name="Plain Table 2" w:uiPriority="42"/>
+    <w:lsdException w:name="Plain Table 3" w:uiPriority="43"/>
+    <w:lsdException w:name="Plain Table 4" w:uiPriority="44"/>
+    <w:lsdException w:name="Plain Table 5" w:uiPriority="45"/>
+    <w:lsdException w:name="Grid Table Light" w:uiPriority="40"/>
+    <w:lsdException w:name="Grid Table 1 Light" w:uiPriority="46"/>
+    <w:lsdException w:name="Grid Table 2" w:uiPriority="47"/>
+    <w:lsdException w:name="Grid Table 3" w:uiPriority="48"/>
+    <w:lsdException w:name="Grid Table 4" w:uiPriority="49"/>
+    <w:lsdException w:name="Grid Table 5 Dark" w:uiPriority="50"/>
+    <w:lsdException w:name="Grid Table 6 Colorful" w:uiPriority="51"/>
+    <w:lsdException w:name="Grid Table 7 Colorful" w:uiPriority="52"/>
+    <w:lsdException w:name="Grid Table 1 Light Accent 1" w:uiPriority="46"/>
+    <w:lsdException w:name="Grid Table 2 Accent 1" w:uiPriority="47"/>
+    <w:lsdException w:name="Grid Table 3 Accent 1" w:uiPriority="48"/>
+    <w:lsdException w:name="Grid Table 4 Accent 1" w:uiPriority="49"/>
+    <w:lsdException w:name="Grid Table 5 Dark Accent 1" w:uiPriority="50"/>
+    <w:lsdException w:name="Grid Table 6 Colorful Accent 1" w:uiPriority="51"/>
+    <w:lsdException w:name="Grid Table 7 Colorful Accent 1" w:uiPriority="52"/>
+    <w:lsdException w:name="Grid Table 1 Light Accent 2" w:uiPriority="46"/>
+    <w:lsdException w:name="Grid Table 2 Accent 2" w:uiPriority="47"/>
+    <w:lsdException w:name="Grid Table 3 Accent 2" w:uiPriority="48"/>
+    <w:lsdException w:name="Grid Table 4 Accent 2" w:uiPriority="49"/>
+    <w:lsdException w:name="Grid Table 5 Dark Accent 2" w:uiPriority="50"/>
+    <w:lsdException w:name="Grid Table 6 Colorful Accent 2" w:uiPriority="51"/>
+    <w:lsdException w:name="Grid Table 7 Colorful Accent 2" w:uiPriority="52"/>
+    <w:lsdException w:name="Grid Table 1 Light Accent 3" w:uiPriority="46"/>
+    <w:lsdException w:name="Grid Table 2 Accent 3" w:uiPriority="47"/>
+    <w:lsdException w:name="Grid Table 3 Accent 3" w:uiPriority="48"/>
+    <w:lsdException w:name="Grid Table 4 Accent 3" w:uiPriority="49"/>
+    <w:lsdException w:name="Grid Table 5 Dark Accent 3" w:uiPriority="50"/>
+    <w:lsdException w:name="Grid Table 6 Colorful Accent 3" w:uiPriority="51"/>
+    <w:lsdException w:name="Grid Table 7 Colorful Accent 3" w:uiPriority="52"/>
+    <w:lsdException w:name="Grid Table 1 Light Accent 4" w:uiPriority="46"/>
+    <w:lsdException w:name="Grid Table 2 Accent 4" w:uiPriority="47"/>
+    <w:lsdException w:name="Grid Table 3 Accent 4" w:uiPriority="48"/>
+    <w:lsdException w:name="Grid Table 4 Accent 4" w:uiPriority="49"/>
+    <w:lsdException w:name="Grid Table 5 Dark Accent 4" w:uiPriority="50"/>
+    <w:lsdException w:name="Grid Table 6 Colorful Accent 4" w:uiPriority="51"/>
+    <w:lsdException w:name="Grid Table 7 Colorful Accent 4" w:uiPriority="52"/>
+    <w:lsdException w:name="Grid Table 1 Light Accent 5" w:uiPriority="46"/>
+    <w:lsdException w:name="Grid Table 2 Accent 5" w:uiPriority="47"/>
+    <w:lsdException w:name="Grid Table 3 Accent 5" w:uiPriority="48"/>
+    <w:lsdException w:name="Grid Table 4 Accent 5" w:uiPriority="49"/>
+    <w:lsdException w:name="Grid Table 5 Dark Accent 5" w:uiPriority="50"/>
+    <w:lsdException w:name="Grid Table 6 Colorful Accent 5" w:uiPriority="51"/>
+    <w:lsdException w:name="Grid Table 7 Colorful Accent 5" w:uiPriority="52"/>
+    <w:lsdException w:name="Grid Table 1 Light Accent 6" w:uiPriority="46"/>
+    <w:lsdException w:name="Grid Table 2 Accent 6" w:uiPriority="47"/>
+    <w:lsdException w:name="Grid Table 3 Accent 6" w:uiPriority="48"/>
+    <w:lsdException w:name="Grid Table 4 Accent 6" w:uiPriority="49"/>
+    <w:lsdException w:name="Grid Table 5 Dark Accent 6" w:uiPriority="50"/>
+    <w:lsdException w:name="Grid Table 6 Colorful Accent 6" w:uiPriority="51"/>
+    <w:lsdException w:name="Grid Table 7 Colorful Accent 6" w:uiPriority="52"/>
+    <w:lsdException w:name="List Table 1 Light" w:uiPriority="46"/>
+    <w:lsdException w:name="List Table 2" w:uiPriority="47"/>
+    <w:lsdException w:name="List Table 3" w:uiPriority="48"/>
+    <w:lsdException w:name="List Table 4" w:uiPriority="49"/>
+    <w:lsdException w:name="List Table 5 Dark" w:uiPriority="50"/>
+    <w:lsdException w:name="List Table 6 Colorful" w:uiPriority="51"/>
+    <w:lsdException w:name="List Table 7 Colorful" w:uiPriority="52"/>
+    <w:lsdException w:name="List Table 1 Light Accent 1" w:uiPriority="46"/>
+    <w:lsdException w:name="List Table 2 Accent 1" w:uiPriority="47"/>
+    <w:lsdException w:name="List Table 3 Accent 1" w:uiPriority="48"/>
+    <w:lsdException w:name="List Table 4 Accent 1" w:uiPriority="49"/>
+    <w:lsdException w:name="List Table 5 Dark Accent 1" w:uiPriority="50"/>
+    <w:lsdException w:name="List Table 6 Colorful Accent 1" w:uiPriority="51"/>
+    <w:lsdException w:name="List Table 7 Colorful Accent 1" w:uiPriority="52"/>
+    <w:lsdException w:name="List Table 1 Light Accent 2" w:uiPriority="46"/>
+    <w:lsdException w:name="List Table 2 Accent 2" w:uiPriority="47"/>
+    <w:lsdException w:name="List Table 3 Accent 2" w:uiPriority="48"/>
+    <w:lsdException w:name="List Table 4 Accent 2" w:uiPriority="49"/>
+    <w:lsdException w:name="List Table 5 Dark Accent 2" w:uiPriority="50"/>
+    <w:lsdException w:name="List Table 6 Colorful Accent 2" w:uiPriority="51"/>
+    <w:lsdException w:name="List Table 7 Colorful Accent 2" w:uiPriority="52"/>
+    <w:lsdException w:name="List Table 1 Light Accent 3" w:uiPriority="46"/>
+    <w:lsdException w:name="List Table 2 Accent 3" w:uiPriority="47"/>
+    <w:lsdException w:name="List Table 3 Accent 3" w:uiPriority="48"/>
+    <w:lsdException w:name="List Table 4 Accent 3" w:uiPriority="49"/>
+    <w:lsdException w:name="List Table 5 Dark Accent 3" w:uiPriority="50"/>
+    <w:lsdException w:name="List Table 6 Colorful Accent 3" w:uiPriority="51"/>
+    <w:lsdException w:name="List Table 7 Colorful Accent 3" w:uiPriority="52"/>
+    <w:lsdException w:name="List Table 1 Light Accent 4" w:uiPriority="46"/>
+    <w:lsdException w:name="List Table 2 Accent 4" w:uiPriority="47"/>
+    <w:lsdException w:name="List Table 3 Accent 4" w:uiPriority="48"/>
+    <w:lsdException w:name="List Table 4 Accent 4" w:uiPriority="49"/>
+    <w:lsdException w:name="List Table 5 Dark Accent 4" w:uiPriority="50"/>
+    <w:lsdException w:name="List Table 6 Colorful Accent 4" w:uiPriority="51"/>
+    <w:lsdException w:name="List Table 7 Colorful Accent 4" w:uiPriority="52"/>
+    <w:lsdException w:name="List Table 1 Light Accent 5" w:uiPriority="46"/>
+    <w:lsdException w:name="List Table 2 Accent 5" w:uiPriority="47"/>
+    <w:lsdException w:name="List Table 3 Accent 5" w:uiPriority="48"/>
+    <w:lsdException w:name="List Table 4 Accent 5" w:uiPriority="49"/>
+    <w:lsdException w:name="List Table 5 Dark Accent 5" w:uiPriority="50"/>
+    <w:lsdException w:name="List Table 6 Colorful Accent 5" w:uiPriority="51"/>
+    <w:lsdException w:name="List Table 7 Colorful Accent 5" w:uiPriority="52"/>
+    <w:lsdException w:name="List Table 1 Light Accent 6" w:uiPriority="46"/>
+    <w:lsdException w:name="List Table 2 Accent 6" w:uiPriority="47"/>
+    <w:lsdException w:name="List Table 3 Accent 6" w:uiPriority="48"/>
+    <w:lsdException w:name="List Table 4 Accent 6" w:uiPriority="49"/>
+    <w:lsdException w:name="List Table 5 Dark Accent 6" w:uiPriority="50"/>
+    <w:lsdException w:name="List Table 6 Colorful Accent 6" w:uiPriority="51"/>
+    <w:lsdException w:name="List Table 7 Colorful Accent 6" w:uiPriority="52"/>
   </w:latentStyles>
   <w:style w:type="paragraph" w:default="1" w:styleId="Normal">
     <w:name w:val="Normal"/>
@@ -4600,7 +5101,7 @@
   <a:extraClrSchemeLst/>
   <a:extLst>
     <a:ext uri="{05A4C25C-085E-4340-85A3-A5531E510DB2}">
-      <thm15:themeFamily xmlns="" xmlns:thm15="http://schemas.microsoft.com/office/thememl/2012/main" name="Office Theme" id="{62F939B6-93AF-4DB8-9C6B-D6C7DFDC589F}" vid="{4A3C46E8-61CC-4603-A589-7422A47A8E4A}"/>
+      <thm15:themeFamily xmlns:thm15="http://schemas.microsoft.com/office/thememl/2012/main" name="Office Theme" id="{62F939B6-93AF-4DB8-9C6B-D6C7DFDC589F}" vid="{4A3C46E8-61CC-4603-A589-7422A47A8E4A}"/>
     </a:ext>
   </a:extLst>
 </a:theme>
@@ -4611,7 +5112,7 @@
 </file>
 
 <file path=customXml/itemProps1.xml><?xml version="1.0" encoding="utf-8"?>
-<ds:datastoreItem xmlns:ds="http://schemas.openxmlformats.org/officeDocument/2006/customXml" ds:itemID="{4710EB1D-64A4-124F-9D0D-84E48451A2EA}">
+<ds:datastoreItem xmlns:ds="http://schemas.openxmlformats.org/officeDocument/2006/customXml" ds:itemID="{8B628CAA-12E0-B84A-8F69-FEB7122D6132}">
   <ds:schemaRefs>
     <ds:schemaRef ds:uri="http://schemas.openxmlformats.org/officeDocument/2006/bibliography"/>
   </ds:schemaRefs>

</xml_diff>